<commit_message>
PI-DZ01.1: Clickup export plana i faze projekta sa procjenama ukupnog napora i trajanja
</commit_message>
<xml_diff>
--- a/DZ01/StudentskiDom-PrijedlogProjekta.docx
+++ b/DZ01/StudentskiDom-PrijedlogProjekta.docx
@@ -344,6 +344,1447 @@
         <w:t>Mostar, Travanj 2025.</w:t>
       </w:r>
     </w:p>
+    <w:sdt>
+      <w:sdtPr>
+        <w:rPr>
+          <w:b/>
+          <w:bCs/>
+        </w:rPr>
+        <w:id w:val="-504908484"/>
+        <w:docPartObj>
+          <w:docPartGallery w:val="Table of Contents"/>
+          <w:docPartUnique/>
+        </w:docPartObj>
+      </w:sdtPr>
+      <w:sdtEndPr>
+        <w:rPr>
+          <w:rFonts w:ascii="Times New Roman" w:eastAsiaTheme="minorHAnsi" w:hAnsi="Times New Roman" w:cstheme="minorBidi"/>
+          <w:noProof/>
+          <w:color w:val="auto"/>
+          <w:kern w:val="2"/>
+          <w:sz w:val="28"/>
+          <w:szCs w:val="24"/>
+          <w14:ligatures w14:val="standardContextual"/>
+        </w:rPr>
+      </w:sdtEndPr>
+      <w:sdtContent>
+        <w:p>
+          <w:pPr>
+            <w:pStyle w:val="TOCHeading"/>
+            <w:rPr>
+              <w:b/>
+              <w:bCs/>
+              <w:color w:val="000000" w:themeColor="text1"/>
+            </w:rPr>
+          </w:pPr>
+          <w:proofErr w:type="spellStart"/>
+          <w:r>
+            <w:rPr>
+              <w:b/>
+              <w:bCs/>
+              <w:color w:val="000000" w:themeColor="text1"/>
+            </w:rPr>
+            <w:t>Sadržaj</w:t>
+          </w:r>
+          <w:proofErr w:type="spellEnd"/>
+        </w:p>
+        <w:p>
+          <w:pPr>
+            <w:pStyle w:val="TOC1"/>
+            <w:tabs>
+              <w:tab w:val="left" w:pos="480"/>
+              <w:tab w:val="right" w:leader="dot" w:pos="9350"/>
+            </w:tabs>
+            <w:rPr>
+              <w:rFonts w:asciiTheme="minorHAnsi" w:eastAsiaTheme="minorEastAsia" w:hAnsiTheme="minorHAnsi"/>
+              <w:noProof/>
+              <w:sz w:val="24"/>
+            </w:rPr>
+          </w:pPr>
+          <w:r>
+            <w:fldChar w:fldCharType="begin"/>
+          </w:r>
+          <w:r>
+            <w:instrText xml:space="preserve"> TOC \o "1-3" \h \z \u </w:instrText>
+          </w:r>
+          <w:r>
+            <w:fldChar w:fldCharType="separate"/>
+          </w:r>
+          <w:hyperlink w:anchor="_Toc196257705" w:history="1">
+            <w:r>
+              <w:rPr>
+                <w:rStyle w:val="Hyperlink"/>
+                <w:noProof/>
+              </w:rPr>
+              <w:t>1</w:t>
+            </w:r>
+            <w:r>
+              <w:rPr>
+                <w:rFonts w:asciiTheme="minorHAnsi" w:eastAsiaTheme="minorEastAsia" w:hAnsiTheme="minorHAnsi"/>
+                <w:noProof/>
+                <w:sz w:val="24"/>
+              </w:rPr>
+              <w:tab/>
+            </w:r>
+            <w:r>
+              <w:rPr>
+                <w:rStyle w:val="Hyperlink"/>
+                <w:noProof/>
+              </w:rPr>
+              <w:t>Osnovne informacije</w:t>
+            </w:r>
+            <w:r>
+              <w:rPr>
+                <w:noProof/>
+                <w:webHidden/>
+              </w:rPr>
+              <w:tab/>
+            </w:r>
+            <w:r>
+              <w:rPr>
+                <w:noProof/>
+                <w:webHidden/>
+              </w:rPr>
+              <w:fldChar w:fldCharType="begin"/>
+            </w:r>
+            <w:r>
+              <w:rPr>
+                <w:noProof/>
+                <w:webHidden/>
+              </w:rPr>
+              <w:instrText xml:space="preserve"> PAGEREF _Toc196257705 \h </w:instrText>
+            </w:r>
+            <w:r>
+              <w:rPr>
+                <w:noProof/>
+                <w:webHidden/>
+              </w:rPr>
+            </w:r>
+            <w:r>
+              <w:rPr>
+                <w:noProof/>
+                <w:webHidden/>
+              </w:rPr>
+              <w:fldChar w:fldCharType="separate"/>
+            </w:r>
+            <w:r>
+              <w:rPr>
+                <w:noProof/>
+                <w:webHidden/>
+              </w:rPr>
+              <w:t>2</w:t>
+            </w:r>
+            <w:r>
+              <w:rPr>
+                <w:noProof/>
+                <w:webHidden/>
+              </w:rPr>
+              <w:fldChar w:fldCharType="end"/>
+            </w:r>
+          </w:hyperlink>
+        </w:p>
+        <w:p>
+          <w:pPr>
+            <w:pStyle w:val="TOC2"/>
+            <w:tabs>
+              <w:tab w:val="left" w:pos="960"/>
+              <w:tab w:val="right" w:leader="dot" w:pos="9350"/>
+            </w:tabs>
+            <w:rPr>
+              <w:rFonts w:asciiTheme="minorHAnsi" w:eastAsiaTheme="minorEastAsia" w:hAnsiTheme="minorHAnsi"/>
+              <w:noProof/>
+              <w:sz w:val="24"/>
+            </w:rPr>
+          </w:pPr>
+          <w:hyperlink w:anchor="_Toc196257706" w:history="1">
+            <w:r>
+              <w:rPr>
+                <w:rStyle w:val="Hyperlink"/>
+                <w:noProof/>
+              </w:rPr>
+              <w:t>1.1</w:t>
+            </w:r>
+            <w:r>
+              <w:rPr>
+                <w:rFonts w:asciiTheme="minorHAnsi" w:eastAsiaTheme="minorEastAsia" w:hAnsiTheme="minorHAnsi"/>
+                <w:noProof/>
+                <w:sz w:val="24"/>
+              </w:rPr>
+              <w:tab/>
+            </w:r>
+            <w:r>
+              <w:rPr>
+                <w:rStyle w:val="Hyperlink"/>
+                <w:noProof/>
+              </w:rPr>
+              <w:t>Puni naziv projekta</w:t>
+            </w:r>
+            <w:r>
+              <w:rPr>
+                <w:noProof/>
+                <w:webHidden/>
+              </w:rPr>
+              <w:tab/>
+            </w:r>
+            <w:r>
+              <w:rPr>
+                <w:noProof/>
+                <w:webHidden/>
+              </w:rPr>
+              <w:fldChar w:fldCharType="begin"/>
+            </w:r>
+            <w:r>
+              <w:rPr>
+                <w:noProof/>
+                <w:webHidden/>
+              </w:rPr>
+              <w:instrText xml:space="preserve"> PAGEREF _Toc196257706 \h </w:instrText>
+            </w:r>
+            <w:r>
+              <w:rPr>
+                <w:noProof/>
+                <w:webHidden/>
+              </w:rPr>
+            </w:r>
+            <w:r>
+              <w:rPr>
+                <w:noProof/>
+                <w:webHidden/>
+              </w:rPr>
+              <w:fldChar w:fldCharType="separate"/>
+            </w:r>
+            <w:r>
+              <w:rPr>
+                <w:noProof/>
+                <w:webHidden/>
+              </w:rPr>
+              <w:t>2</w:t>
+            </w:r>
+            <w:r>
+              <w:rPr>
+                <w:noProof/>
+                <w:webHidden/>
+              </w:rPr>
+              <w:fldChar w:fldCharType="end"/>
+            </w:r>
+          </w:hyperlink>
+        </w:p>
+        <w:p>
+          <w:pPr>
+            <w:pStyle w:val="TOC2"/>
+            <w:tabs>
+              <w:tab w:val="left" w:pos="960"/>
+              <w:tab w:val="right" w:leader="dot" w:pos="9350"/>
+            </w:tabs>
+            <w:rPr>
+              <w:rFonts w:asciiTheme="minorHAnsi" w:eastAsiaTheme="minorEastAsia" w:hAnsiTheme="minorHAnsi"/>
+              <w:noProof/>
+              <w:sz w:val="24"/>
+            </w:rPr>
+          </w:pPr>
+          <w:hyperlink w:anchor="_Toc196257707" w:history="1">
+            <w:r>
+              <w:rPr>
+                <w:rStyle w:val="Hyperlink"/>
+                <w:noProof/>
+              </w:rPr>
+              <w:t>1.2</w:t>
+            </w:r>
+            <w:r>
+              <w:rPr>
+                <w:rFonts w:asciiTheme="minorHAnsi" w:eastAsiaTheme="minorEastAsia" w:hAnsiTheme="minorHAnsi"/>
+                <w:noProof/>
+                <w:sz w:val="24"/>
+              </w:rPr>
+              <w:tab/>
+            </w:r>
+            <w:r>
+              <w:rPr>
+                <w:rStyle w:val="Hyperlink"/>
+                <w:noProof/>
+              </w:rPr>
+              <w:t>Skraćeni naziv projekta</w:t>
+            </w:r>
+            <w:r>
+              <w:rPr>
+                <w:noProof/>
+                <w:webHidden/>
+              </w:rPr>
+              <w:tab/>
+            </w:r>
+            <w:r>
+              <w:rPr>
+                <w:noProof/>
+                <w:webHidden/>
+              </w:rPr>
+              <w:fldChar w:fldCharType="begin"/>
+            </w:r>
+            <w:r>
+              <w:rPr>
+                <w:noProof/>
+                <w:webHidden/>
+              </w:rPr>
+              <w:instrText xml:space="preserve"> PAGEREF _Toc196257707 \h </w:instrText>
+            </w:r>
+            <w:r>
+              <w:rPr>
+                <w:noProof/>
+                <w:webHidden/>
+              </w:rPr>
+            </w:r>
+            <w:r>
+              <w:rPr>
+                <w:noProof/>
+                <w:webHidden/>
+              </w:rPr>
+              <w:fldChar w:fldCharType="separate"/>
+            </w:r>
+            <w:r>
+              <w:rPr>
+                <w:noProof/>
+                <w:webHidden/>
+              </w:rPr>
+              <w:t>2</w:t>
+            </w:r>
+            <w:r>
+              <w:rPr>
+                <w:noProof/>
+                <w:webHidden/>
+              </w:rPr>
+              <w:fldChar w:fldCharType="end"/>
+            </w:r>
+          </w:hyperlink>
+        </w:p>
+        <w:p>
+          <w:pPr>
+            <w:pStyle w:val="TOC2"/>
+            <w:tabs>
+              <w:tab w:val="left" w:pos="960"/>
+              <w:tab w:val="right" w:leader="dot" w:pos="9350"/>
+            </w:tabs>
+            <w:rPr>
+              <w:rFonts w:asciiTheme="minorHAnsi" w:eastAsiaTheme="minorEastAsia" w:hAnsiTheme="minorHAnsi"/>
+              <w:noProof/>
+              <w:sz w:val="24"/>
+            </w:rPr>
+          </w:pPr>
+          <w:hyperlink w:anchor="_Toc196257708" w:history="1">
+            <w:r>
+              <w:rPr>
+                <w:rStyle w:val="Hyperlink"/>
+                <w:noProof/>
+              </w:rPr>
+              <w:t>1.3</w:t>
+            </w:r>
+            <w:r>
+              <w:rPr>
+                <w:rFonts w:asciiTheme="minorHAnsi" w:eastAsiaTheme="minorEastAsia" w:hAnsiTheme="minorHAnsi"/>
+                <w:noProof/>
+                <w:sz w:val="24"/>
+              </w:rPr>
+              <w:tab/>
+            </w:r>
+            <w:r>
+              <w:rPr>
+                <w:rStyle w:val="Hyperlink"/>
+                <w:noProof/>
+              </w:rPr>
+              <w:t>Naručitelj projekta</w:t>
+            </w:r>
+            <w:r>
+              <w:rPr>
+                <w:noProof/>
+                <w:webHidden/>
+              </w:rPr>
+              <w:tab/>
+            </w:r>
+            <w:r>
+              <w:rPr>
+                <w:noProof/>
+                <w:webHidden/>
+              </w:rPr>
+              <w:fldChar w:fldCharType="begin"/>
+            </w:r>
+            <w:r>
+              <w:rPr>
+                <w:noProof/>
+                <w:webHidden/>
+              </w:rPr>
+              <w:instrText xml:space="preserve"> PAGEREF _Toc196257708 \h </w:instrText>
+            </w:r>
+            <w:r>
+              <w:rPr>
+                <w:noProof/>
+                <w:webHidden/>
+              </w:rPr>
+            </w:r>
+            <w:r>
+              <w:rPr>
+                <w:noProof/>
+                <w:webHidden/>
+              </w:rPr>
+              <w:fldChar w:fldCharType="separate"/>
+            </w:r>
+            <w:r>
+              <w:rPr>
+                <w:noProof/>
+                <w:webHidden/>
+              </w:rPr>
+              <w:t>2</w:t>
+            </w:r>
+            <w:r>
+              <w:rPr>
+                <w:noProof/>
+                <w:webHidden/>
+              </w:rPr>
+              <w:fldChar w:fldCharType="end"/>
+            </w:r>
+          </w:hyperlink>
+        </w:p>
+        <w:p>
+          <w:pPr>
+            <w:pStyle w:val="TOC2"/>
+            <w:tabs>
+              <w:tab w:val="left" w:pos="960"/>
+              <w:tab w:val="right" w:leader="dot" w:pos="9350"/>
+            </w:tabs>
+            <w:rPr>
+              <w:rFonts w:asciiTheme="minorHAnsi" w:eastAsiaTheme="minorEastAsia" w:hAnsiTheme="minorHAnsi"/>
+              <w:noProof/>
+              <w:sz w:val="24"/>
+            </w:rPr>
+          </w:pPr>
+          <w:hyperlink w:anchor="_Toc196257709" w:history="1">
+            <w:r>
+              <w:rPr>
+                <w:rStyle w:val="Hyperlink"/>
+                <w:noProof/>
+              </w:rPr>
+              <w:t>1.4</w:t>
+            </w:r>
+            <w:r>
+              <w:rPr>
+                <w:rFonts w:asciiTheme="minorHAnsi" w:eastAsiaTheme="minorEastAsia" w:hAnsiTheme="minorHAnsi"/>
+                <w:noProof/>
+                <w:sz w:val="24"/>
+              </w:rPr>
+              <w:tab/>
+            </w:r>
+            <w:r>
+              <w:rPr>
+                <w:rStyle w:val="Hyperlink"/>
+                <w:noProof/>
+              </w:rPr>
+              <w:t>Voditelj projekta</w:t>
+            </w:r>
+            <w:r>
+              <w:rPr>
+                <w:noProof/>
+                <w:webHidden/>
+              </w:rPr>
+              <w:tab/>
+            </w:r>
+            <w:r>
+              <w:rPr>
+                <w:noProof/>
+                <w:webHidden/>
+              </w:rPr>
+              <w:fldChar w:fldCharType="begin"/>
+            </w:r>
+            <w:r>
+              <w:rPr>
+                <w:noProof/>
+                <w:webHidden/>
+              </w:rPr>
+              <w:instrText xml:space="preserve"> PAGEREF _Toc196257709 \h </w:instrText>
+            </w:r>
+            <w:r>
+              <w:rPr>
+                <w:noProof/>
+                <w:webHidden/>
+              </w:rPr>
+            </w:r>
+            <w:r>
+              <w:rPr>
+                <w:noProof/>
+                <w:webHidden/>
+              </w:rPr>
+              <w:fldChar w:fldCharType="separate"/>
+            </w:r>
+            <w:r>
+              <w:rPr>
+                <w:noProof/>
+                <w:webHidden/>
+              </w:rPr>
+              <w:t>2</w:t>
+            </w:r>
+            <w:r>
+              <w:rPr>
+                <w:noProof/>
+                <w:webHidden/>
+              </w:rPr>
+              <w:fldChar w:fldCharType="end"/>
+            </w:r>
+          </w:hyperlink>
+        </w:p>
+        <w:p>
+          <w:pPr>
+            <w:pStyle w:val="TOC1"/>
+            <w:tabs>
+              <w:tab w:val="left" w:pos="480"/>
+              <w:tab w:val="right" w:leader="dot" w:pos="9350"/>
+            </w:tabs>
+            <w:rPr>
+              <w:rFonts w:asciiTheme="minorHAnsi" w:eastAsiaTheme="minorEastAsia" w:hAnsiTheme="minorHAnsi"/>
+              <w:noProof/>
+              <w:sz w:val="24"/>
+            </w:rPr>
+          </w:pPr>
+          <w:hyperlink w:anchor="_Toc196257710" w:history="1">
+            <w:r>
+              <w:rPr>
+                <w:rStyle w:val="Hyperlink"/>
+                <w:noProof/>
+              </w:rPr>
+              <w:t>2</w:t>
+            </w:r>
+            <w:r>
+              <w:rPr>
+                <w:rFonts w:asciiTheme="minorHAnsi" w:eastAsiaTheme="minorEastAsia" w:hAnsiTheme="minorHAnsi"/>
+                <w:noProof/>
+                <w:sz w:val="24"/>
+              </w:rPr>
+              <w:tab/>
+            </w:r>
+            <w:r>
+              <w:rPr>
+                <w:rStyle w:val="Hyperlink"/>
+                <w:noProof/>
+              </w:rPr>
+              <w:t>Opis problema i predloženog rješenja</w:t>
+            </w:r>
+            <w:r>
+              <w:rPr>
+                <w:noProof/>
+                <w:webHidden/>
+              </w:rPr>
+              <w:tab/>
+            </w:r>
+            <w:r>
+              <w:rPr>
+                <w:noProof/>
+                <w:webHidden/>
+              </w:rPr>
+              <w:fldChar w:fldCharType="begin"/>
+            </w:r>
+            <w:r>
+              <w:rPr>
+                <w:noProof/>
+                <w:webHidden/>
+              </w:rPr>
+              <w:instrText xml:space="preserve"> PAGEREF _Toc196257710 \h </w:instrText>
+            </w:r>
+            <w:r>
+              <w:rPr>
+                <w:noProof/>
+                <w:webHidden/>
+              </w:rPr>
+            </w:r>
+            <w:r>
+              <w:rPr>
+                <w:noProof/>
+                <w:webHidden/>
+              </w:rPr>
+              <w:fldChar w:fldCharType="separate"/>
+            </w:r>
+            <w:r>
+              <w:rPr>
+                <w:noProof/>
+                <w:webHidden/>
+              </w:rPr>
+              <w:t>3</w:t>
+            </w:r>
+            <w:r>
+              <w:rPr>
+                <w:noProof/>
+                <w:webHidden/>
+              </w:rPr>
+              <w:fldChar w:fldCharType="end"/>
+            </w:r>
+          </w:hyperlink>
+        </w:p>
+        <w:p>
+          <w:pPr>
+            <w:pStyle w:val="TOC2"/>
+            <w:tabs>
+              <w:tab w:val="left" w:pos="960"/>
+              <w:tab w:val="right" w:leader="dot" w:pos="9350"/>
+            </w:tabs>
+            <w:rPr>
+              <w:rFonts w:asciiTheme="minorHAnsi" w:eastAsiaTheme="minorEastAsia" w:hAnsiTheme="minorHAnsi"/>
+              <w:noProof/>
+              <w:sz w:val="24"/>
+            </w:rPr>
+          </w:pPr>
+          <w:hyperlink w:anchor="_Toc196257711" w:history="1">
+            <w:r>
+              <w:rPr>
+                <w:rStyle w:val="Hyperlink"/>
+                <w:noProof/>
+              </w:rPr>
+              <w:t>2.1</w:t>
+            </w:r>
+            <w:r>
+              <w:rPr>
+                <w:rFonts w:asciiTheme="minorHAnsi" w:eastAsiaTheme="minorEastAsia" w:hAnsiTheme="minorHAnsi"/>
+                <w:noProof/>
+                <w:sz w:val="24"/>
+              </w:rPr>
+              <w:tab/>
+            </w:r>
+            <w:r>
+              <w:rPr>
+                <w:rStyle w:val="Hyperlink"/>
+                <w:noProof/>
+              </w:rPr>
+              <w:t>Kratki opis problema</w:t>
+            </w:r>
+            <w:r>
+              <w:rPr>
+                <w:noProof/>
+                <w:webHidden/>
+              </w:rPr>
+              <w:tab/>
+            </w:r>
+            <w:r>
+              <w:rPr>
+                <w:noProof/>
+                <w:webHidden/>
+              </w:rPr>
+              <w:fldChar w:fldCharType="begin"/>
+            </w:r>
+            <w:r>
+              <w:rPr>
+                <w:noProof/>
+                <w:webHidden/>
+              </w:rPr>
+              <w:instrText xml:space="preserve"> PAGEREF _Toc196257711 \h </w:instrText>
+            </w:r>
+            <w:r>
+              <w:rPr>
+                <w:noProof/>
+                <w:webHidden/>
+              </w:rPr>
+            </w:r>
+            <w:r>
+              <w:rPr>
+                <w:noProof/>
+                <w:webHidden/>
+              </w:rPr>
+              <w:fldChar w:fldCharType="separate"/>
+            </w:r>
+            <w:r>
+              <w:rPr>
+                <w:noProof/>
+                <w:webHidden/>
+              </w:rPr>
+              <w:t>3</w:t>
+            </w:r>
+            <w:r>
+              <w:rPr>
+                <w:noProof/>
+                <w:webHidden/>
+              </w:rPr>
+              <w:fldChar w:fldCharType="end"/>
+            </w:r>
+          </w:hyperlink>
+        </w:p>
+        <w:p>
+          <w:pPr>
+            <w:pStyle w:val="TOC2"/>
+            <w:tabs>
+              <w:tab w:val="left" w:pos="960"/>
+              <w:tab w:val="right" w:leader="dot" w:pos="9350"/>
+            </w:tabs>
+            <w:rPr>
+              <w:rFonts w:asciiTheme="minorHAnsi" w:eastAsiaTheme="minorEastAsia" w:hAnsiTheme="minorHAnsi"/>
+              <w:noProof/>
+              <w:sz w:val="24"/>
+            </w:rPr>
+          </w:pPr>
+          <w:hyperlink w:anchor="_Toc196257712" w:history="1">
+            <w:r>
+              <w:rPr>
+                <w:rStyle w:val="Hyperlink"/>
+                <w:noProof/>
+              </w:rPr>
+              <w:t>2.2</w:t>
+            </w:r>
+            <w:r>
+              <w:rPr>
+                <w:rFonts w:asciiTheme="minorHAnsi" w:eastAsiaTheme="minorEastAsia" w:hAnsiTheme="minorHAnsi"/>
+                <w:noProof/>
+                <w:sz w:val="24"/>
+              </w:rPr>
+              <w:tab/>
+            </w:r>
+            <w:r>
+              <w:rPr>
+                <w:rStyle w:val="Hyperlink"/>
+                <w:noProof/>
+              </w:rPr>
+              <w:t>Ciljevi projekta</w:t>
+            </w:r>
+            <w:r>
+              <w:rPr>
+                <w:noProof/>
+                <w:webHidden/>
+              </w:rPr>
+              <w:tab/>
+            </w:r>
+            <w:r>
+              <w:rPr>
+                <w:noProof/>
+                <w:webHidden/>
+              </w:rPr>
+              <w:fldChar w:fldCharType="begin"/>
+            </w:r>
+            <w:r>
+              <w:rPr>
+                <w:noProof/>
+                <w:webHidden/>
+              </w:rPr>
+              <w:instrText xml:space="preserve"> PAGEREF _Toc196257712 \h </w:instrText>
+            </w:r>
+            <w:r>
+              <w:rPr>
+                <w:noProof/>
+                <w:webHidden/>
+              </w:rPr>
+            </w:r>
+            <w:r>
+              <w:rPr>
+                <w:noProof/>
+                <w:webHidden/>
+              </w:rPr>
+              <w:fldChar w:fldCharType="separate"/>
+            </w:r>
+            <w:r>
+              <w:rPr>
+                <w:noProof/>
+                <w:webHidden/>
+              </w:rPr>
+              <w:t>3</w:t>
+            </w:r>
+            <w:r>
+              <w:rPr>
+                <w:noProof/>
+                <w:webHidden/>
+              </w:rPr>
+              <w:fldChar w:fldCharType="end"/>
+            </w:r>
+          </w:hyperlink>
+        </w:p>
+        <w:p>
+          <w:pPr>
+            <w:pStyle w:val="TOC2"/>
+            <w:tabs>
+              <w:tab w:val="left" w:pos="960"/>
+              <w:tab w:val="right" w:leader="dot" w:pos="9350"/>
+            </w:tabs>
+            <w:rPr>
+              <w:rFonts w:asciiTheme="minorHAnsi" w:eastAsiaTheme="minorEastAsia" w:hAnsiTheme="minorHAnsi"/>
+              <w:noProof/>
+              <w:sz w:val="24"/>
+            </w:rPr>
+          </w:pPr>
+          <w:hyperlink w:anchor="_Toc196257713" w:history="1">
+            <w:r>
+              <w:rPr>
+                <w:rStyle w:val="Hyperlink"/>
+                <w:noProof/>
+              </w:rPr>
+              <w:t>2.3</w:t>
+            </w:r>
+            <w:r>
+              <w:rPr>
+                <w:rFonts w:asciiTheme="minorHAnsi" w:eastAsiaTheme="minorEastAsia" w:hAnsiTheme="minorHAnsi"/>
+                <w:noProof/>
+                <w:sz w:val="24"/>
+              </w:rPr>
+              <w:tab/>
+            </w:r>
+            <w:r>
+              <w:rPr>
+                <w:rStyle w:val="Hyperlink"/>
+                <w:noProof/>
+              </w:rPr>
+              <w:t>Doseg projekta</w:t>
+            </w:r>
+            <w:r>
+              <w:rPr>
+                <w:noProof/>
+                <w:webHidden/>
+              </w:rPr>
+              <w:tab/>
+            </w:r>
+            <w:r>
+              <w:rPr>
+                <w:noProof/>
+                <w:webHidden/>
+              </w:rPr>
+              <w:fldChar w:fldCharType="begin"/>
+            </w:r>
+            <w:r>
+              <w:rPr>
+                <w:noProof/>
+                <w:webHidden/>
+              </w:rPr>
+              <w:instrText xml:space="preserve"> PAGEREF _Toc196257713 \h </w:instrText>
+            </w:r>
+            <w:r>
+              <w:rPr>
+                <w:noProof/>
+                <w:webHidden/>
+              </w:rPr>
+            </w:r>
+            <w:r>
+              <w:rPr>
+                <w:noProof/>
+                <w:webHidden/>
+              </w:rPr>
+              <w:fldChar w:fldCharType="separate"/>
+            </w:r>
+            <w:r>
+              <w:rPr>
+                <w:noProof/>
+                <w:webHidden/>
+              </w:rPr>
+              <w:t>4</w:t>
+            </w:r>
+            <w:r>
+              <w:rPr>
+                <w:noProof/>
+                <w:webHidden/>
+              </w:rPr>
+              <w:fldChar w:fldCharType="end"/>
+            </w:r>
+          </w:hyperlink>
+        </w:p>
+        <w:p>
+          <w:pPr>
+            <w:pStyle w:val="TOC1"/>
+            <w:tabs>
+              <w:tab w:val="left" w:pos="480"/>
+              <w:tab w:val="right" w:leader="dot" w:pos="9350"/>
+            </w:tabs>
+            <w:rPr>
+              <w:rFonts w:asciiTheme="minorHAnsi" w:eastAsiaTheme="minorEastAsia" w:hAnsiTheme="minorHAnsi"/>
+              <w:noProof/>
+              <w:sz w:val="24"/>
+            </w:rPr>
+          </w:pPr>
+          <w:hyperlink w:anchor="_Toc196257714" w:history="1">
+            <w:r>
+              <w:rPr>
+                <w:rStyle w:val="Hyperlink"/>
+                <w:noProof/>
+              </w:rPr>
+              <w:t>3</w:t>
+            </w:r>
+            <w:r>
+              <w:rPr>
+                <w:rFonts w:asciiTheme="minorHAnsi" w:eastAsiaTheme="minorEastAsia" w:hAnsiTheme="minorHAnsi"/>
+                <w:noProof/>
+                <w:sz w:val="24"/>
+              </w:rPr>
+              <w:tab/>
+            </w:r>
+            <w:r>
+              <w:rPr>
+                <w:rStyle w:val="Hyperlink"/>
+                <w:noProof/>
+              </w:rPr>
+              <w:t>Svrha projekta i očekivani rezultati</w:t>
+            </w:r>
+            <w:r>
+              <w:rPr>
+                <w:noProof/>
+                <w:webHidden/>
+              </w:rPr>
+              <w:tab/>
+            </w:r>
+            <w:r>
+              <w:rPr>
+                <w:noProof/>
+                <w:webHidden/>
+              </w:rPr>
+              <w:fldChar w:fldCharType="begin"/>
+            </w:r>
+            <w:r>
+              <w:rPr>
+                <w:noProof/>
+                <w:webHidden/>
+              </w:rPr>
+              <w:instrText xml:space="preserve"> PAGEREF _Toc196257714 \h </w:instrText>
+            </w:r>
+            <w:r>
+              <w:rPr>
+                <w:noProof/>
+                <w:webHidden/>
+              </w:rPr>
+            </w:r>
+            <w:r>
+              <w:rPr>
+                <w:noProof/>
+                <w:webHidden/>
+              </w:rPr>
+              <w:fldChar w:fldCharType="separate"/>
+            </w:r>
+            <w:r>
+              <w:rPr>
+                <w:noProof/>
+                <w:webHidden/>
+              </w:rPr>
+              <w:t>5</w:t>
+            </w:r>
+            <w:r>
+              <w:rPr>
+                <w:noProof/>
+                <w:webHidden/>
+              </w:rPr>
+              <w:fldChar w:fldCharType="end"/>
+            </w:r>
+          </w:hyperlink>
+        </w:p>
+        <w:p>
+          <w:pPr>
+            <w:pStyle w:val="TOC2"/>
+            <w:tabs>
+              <w:tab w:val="left" w:pos="960"/>
+              <w:tab w:val="right" w:leader="dot" w:pos="9350"/>
+            </w:tabs>
+            <w:rPr>
+              <w:rFonts w:asciiTheme="minorHAnsi" w:eastAsiaTheme="minorEastAsia" w:hAnsiTheme="minorHAnsi"/>
+              <w:noProof/>
+              <w:sz w:val="24"/>
+            </w:rPr>
+          </w:pPr>
+          <w:hyperlink w:anchor="_Toc196257715" w:history="1">
+            <w:r>
+              <w:rPr>
+                <w:rStyle w:val="Hyperlink"/>
+                <w:noProof/>
+              </w:rPr>
+              <w:t>3.1</w:t>
+            </w:r>
+            <w:r>
+              <w:rPr>
+                <w:rFonts w:asciiTheme="minorHAnsi" w:eastAsiaTheme="minorEastAsia" w:hAnsiTheme="minorHAnsi"/>
+                <w:noProof/>
+                <w:sz w:val="24"/>
+              </w:rPr>
+              <w:tab/>
+            </w:r>
+            <w:r>
+              <w:rPr>
+                <w:rStyle w:val="Hyperlink"/>
+                <w:noProof/>
+              </w:rPr>
+              <w:t>Rezultati</w:t>
+            </w:r>
+            <w:r>
+              <w:rPr>
+                <w:noProof/>
+                <w:webHidden/>
+              </w:rPr>
+              <w:tab/>
+            </w:r>
+            <w:r>
+              <w:rPr>
+                <w:noProof/>
+                <w:webHidden/>
+              </w:rPr>
+              <w:fldChar w:fldCharType="begin"/>
+            </w:r>
+            <w:r>
+              <w:rPr>
+                <w:noProof/>
+                <w:webHidden/>
+              </w:rPr>
+              <w:instrText xml:space="preserve"> PAGEREF _Toc196257715 \h </w:instrText>
+            </w:r>
+            <w:r>
+              <w:rPr>
+                <w:noProof/>
+                <w:webHidden/>
+              </w:rPr>
+            </w:r>
+            <w:r>
+              <w:rPr>
+                <w:noProof/>
+                <w:webHidden/>
+              </w:rPr>
+              <w:fldChar w:fldCharType="separate"/>
+            </w:r>
+            <w:r>
+              <w:rPr>
+                <w:noProof/>
+                <w:webHidden/>
+              </w:rPr>
+              <w:t>5</w:t>
+            </w:r>
+            <w:r>
+              <w:rPr>
+                <w:noProof/>
+                <w:webHidden/>
+              </w:rPr>
+              <w:fldChar w:fldCharType="end"/>
+            </w:r>
+          </w:hyperlink>
+        </w:p>
+        <w:p>
+          <w:pPr>
+            <w:pStyle w:val="TOC2"/>
+            <w:tabs>
+              <w:tab w:val="left" w:pos="960"/>
+              <w:tab w:val="right" w:leader="dot" w:pos="9350"/>
+            </w:tabs>
+            <w:rPr>
+              <w:rFonts w:asciiTheme="minorHAnsi" w:eastAsiaTheme="minorEastAsia" w:hAnsiTheme="minorHAnsi"/>
+              <w:noProof/>
+              <w:sz w:val="24"/>
+            </w:rPr>
+          </w:pPr>
+          <w:hyperlink w:anchor="_Toc196257716" w:history="1">
+            <w:r>
+              <w:rPr>
+                <w:rStyle w:val="Hyperlink"/>
+                <w:noProof/>
+              </w:rPr>
+              <w:t>3.2</w:t>
+            </w:r>
+            <w:r>
+              <w:rPr>
+                <w:rFonts w:asciiTheme="minorHAnsi" w:eastAsiaTheme="minorEastAsia" w:hAnsiTheme="minorHAnsi"/>
+                <w:noProof/>
+                <w:sz w:val="24"/>
+              </w:rPr>
+              <w:tab/>
+            </w:r>
+            <w:r>
+              <w:rPr>
+                <w:rStyle w:val="Hyperlink"/>
+                <w:noProof/>
+              </w:rPr>
+              <w:t>Potencijalni korisnici i tržište</w:t>
+            </w:r>
+            <w:r>
+              <w:rPr>
+                <w:noProof/>
+                <w:webHidden/>
+              </w:rPr>
+              <w:tab/>
+            </w:r>
+            <w:r>
+              <w:rPr>
+                <w:noProof/>
+                <w:webHidden/>
+              </w:rPr>
+              <w:fldChar w:fldCharType="begin"/>
+            </w:r>
+            <w:r>
+              <w:rPr>
+                <w:noProof/>
+                <w:webHidden/>
+              </w:rPr>
+              <w:instrText xml:space="preserve"> PAGEREF _Toc196257716 \h </w:instrText>
+            </w:r>
+            <w:r>
+              <w:rPr>
+                <w:noProof/>
+                <w:webHidden/>
+              </w:rPr>
+            </w:r>
+            <w:r>
+              <w:rPr>
+                <w:noProof/>
+                <w:webHidden/>
+              </w:rPr>
+              <w:fldChar w:fldCharType="separate"/>
+            </w:r>
+            <w:r>
+              <w:rPr>
+                <w:noProof/>
+                <w:webHidden/>
+              </w:rPr>
+              <w:t>5</w:t>
+            </w:r>
+            <w:r>
+              <w:rPr>
+                <w:noProof/>
+                <w:webHidden/>
+              </w:rPr>
+              <w:fldChar w:fldCharType="end"/>
+            </w:r>
+          </w:hyperlink>
+        </w:p>
+        <w:p>
+          <w:pPr>
+            <w:pStyle w:val="TOC2"/>
+            <w:tabs>
+              <w:tab w:val="left" w:pos="960"/>
+              <w:tab w:val="right" w:leader="dot" w:pos="9350"/>
+            </w:tabs>
+            <w:rPr>
+              <w:rFonts w:asciiTheme="minorHAnsi" w:eastAsiaTheme="minorEastAsia" w:hAnsiTheme="minorHAnsi"/>
+              <w:noProof/>
+              <w:sz w:val="24"/>
+            </w:rPr>
+          </w:pPr>
+          <w:hyperlink w:anchor="_Toc196257717" w:history="1">
+            <w:r>
+              <w:rPr>
+                <w:rStyle w:val="Hyperlink"/>
+                <w:noProof/>
+              </w:rPr>
+              <w:t>3.3</w:t>
+            </w:r>
+            <w:r>
+              <w:rPr>
+                <w:rFonts w:asciiTheme="minorHAnsi" w:eastAsiaTheme="minorEastAsia" w:hAnsiTheme="minorHAnsi"/>
+                <w:noProof/>
+                <w:sz w:val="24"/>
+              </w:rPr>
+              <w:tab/>
+            </w:r>
+            <w:r>
+              <w:rPr>
+                <w:rStyle w:val="Hyperlink"/>
+                <w:noProof/>
+              </w:rPr>
+              <w:t>Kriterij mjerenja uspješnosti</w:t>
+            </w:r>
+            <w:r>
+              <w:rPr>
+                <w:noProof/>
+                <w:webHidden/>
+              </w:rPr>
+              <w:tab/>
+            </w:r>
+            <w:r>
+              <w:rPr>
+                <w:noProof/>
+                <w:webHidden/>
+              </w:rPr>
+              <w:fldChar w:fldCharType="begin"/>
+            </w:r>
+            <w:r>
+              <w:rPr>
+                <w:noProof/>
+                <w:webHidden/>
+              </w:rPr>
+              <w:instrText xml:space="preserve"> PAGEREF _Toc196257717 \h </w:instrText>
+            </w:r>
+            <w:r>
+              <w:rPr>
+                <w:noProof/>
+                <w:webHidden/>
+              </w:rPr>
+            </w:r>
+            <w:r>
+              <w:rPr>
+                <w:noProof/>
+                <w:webHidden/>
+              </w:rPr>
+              <w:fldChar w:fldCharType="separate"/>
+            </w:r>
+            <w:r>
+              <w:rPr>
+                <w:noProof/>
+                <w:webHidden/>
+              </w:rPr>
+              <w:t>5</w:t>
+            </w:r>
+            <w:r>
+              <w:rPr>
+                <w:noProof/>
+                <w:webHidden/>
+              </w:rPr>
+              <w:fldChar w:fldCharType="end"/>
+            </w:r>
+          </w:hyperlink>
+        </w:p>
+        <w:p>
+          <w:pPr>
+            <w:pStyle w:val="TOC1"/>
+            <w:tabs>
+              <w:tab w:val="left" w:pos="480"/>
+              <w:tab w:val="right" w:leader="dot" w:pos="9350"/>
+            </w:tabs>
+            <w:rPr>
+              <w:rFonts w:asciiTheme="minorHAnsi" w:eastAsiaTheme="minorEastAsia" w:hAnsiTheme="minorHAnsi"/>
+              <w:noProof/>
+              <w:sz w:val="24"/>
+            </w:rPr>
+          </w:pPr>
+          <w:hyperlink w:anchor="_Toc196257718" w:history="1">
+            <w:r>
+              <w:rPr>
+                <w:rStyle w:val="Hyperlink"/>
+                <w:noProof/>
+              </w:rPr>
+              <w:t>4</w:t>
+            </w:r>
+            <w:r>
+              <w:rPr>
+                <w:rFonts w:asciiTheme="minorHAnsi" w:eastAsiaTheme="minorEastAsia" w:hAnsiTheme="minorHAnsi"/>
+                <w:noProof/>
+                <w:sz w:val="24"/>
+              </w:rPr>
+              <w:tab/>
+            </w:r>
+            <w:r>
+              <w:rPr>
+                <w:rStyle w:val="Hyperlink"/>
+                <w:noProof/>
+              </w:rPr>
+              <w:t>Okvirni (grubi) projektni plan</w:t>
+            </w:r>
+            <w:r>
+              <w:rPr>
+                <w:noProof/>
+                <w:webHidden/>
+              </w:rPr>
+              <w:tab/>
+            </w:r>
+            <w:r>
+              <w:rPr>
+                <w:noProof/>
+                <w:webHidden/>
+              </w:rPr>
+              <w:fldChar w:fldCharType="begin"/>
+            </w:r>
+            <w:r>
+              <w:rPr>
+                <w:noProof/>
+                <w:webHidden/>
+              </w:rPr>
+              <w:instrText xml:space="preserve"> PAGEREF _Toc196257718 \h </w:instrText>
+            </w:r>
+            <w:r>
+              <w:rPr>
+                <w:noProof/>
+                <w:webHidden/>
+              </w:rPr>
+            </w:r>
+            <w:r>
+              <w:rPr>
+                <w:noProof/>
+                <w:webHidden/>
+              </w:rPr>
+              <w:fldChar w:fldCharType="separate"/>
+            </w:r>
+            <w:r>
+              <w:rPr>
+                <w:noProof/>
+                <w:webHidden/>
+              </w:rPr>
+              <w:t>7</w:t>
+            </w:r>
+            <w:r>
+              <w:rPr>
+                <w:noProof/>
+                <w:webHidden/>
+              </w:rPr>
+              <w:fldChar w:fldCharType="end"/>
+            </w:r>
+          </w:hyperlink>
+        </w:p>
+        <w:p>
+          <w:pPr>
+            <w:pStyle w:val="TOC2"/>
+            <w:tabs>
+              <w:tab w:val="left" w:pos="960"/>
+              <w:tab w:val="right" w:leader="dot" w:pos="9350"/>
+            </w:tabs>
+            <w:rPr>
+              <w:rFonts w:asciiTheme="minorHAnsi" w:eastAsiaTheme="minorEastAsia" w:hAnsiTheme="minorHAnsi"/>
+              <w:noProof/>
+              <w:sz w:val="24"/>
+            </w:rPr>
+          </w:pPr>
+          <w:hyperlink w:anchor="_Toc196257719" w:history="1">
+            <w:r>
+              <w:rPr>
+                <w:rStyle w:val="Hyperlink"/>
+                <w:noProof/>
+              </w:rPr>
+              <w:t>4.1</w:t>
+            </w:r>
+            <w:r>
+              <w:rPr>
+                <w:rFonts w:asciiTheme="minorHAnsi" w:eastAsiaTheme="minorEastAsia" w:hAnsiTheme="minorHAnsi"/>
+                <w:noProof/>
+                <w:sz w:val="24"/>
+              </w:rPr>
+              <w:tab/>
+            </w:r>
+            <w:r>
+              <w:rPr>
+                <w:rStyle w:val="Hyperlink"/>
+                <w:noProof/>
+              </w:rPr>
+              <w:t>Procjena ukupnog napora i trajanja</w:t>
+            </w:r>
+            <w:r>
+              <w:rPr>
+                <w:noProof/>
+                <w:webHidden/>
+              </w:rPr>
+              <w:tab/>
+            </w:r>
+            <w:r>
+              <w:rPr>
+                <w:noProof/>
+                <w:webHidden/>
+              </w:rPr>
+              <w:fldChar w:fldCharType="begin"/>
+            </w:r>
+            <w:r>
+              <w:rPr>
+                <w:noProof/>
+                <w:webHidden/>
+              </w:rPr>
+              <w:instrText xml:space="preserve"> PAGEREF _Toc196257719 \h </w:instrText>
+            </w:r>
+            <w:r>
+              <w:rPr>
+                <w:noProof/>
+                <w:webHidden/>
+              </w:rPr>
+            </w:r>
+            <w:r>
+              <w:rPr>
+                <w:noProof/>
+                <w:webHidden/>
+              </w:rPr>
+              <w:fldChar w:fldCharType="separate"/>
+            </w:r>
+            <w:r>
+              <w:rPr>
+                <w:noProof/>
+                <w:webHidden/>
+              </w:rPr>
+              <w:t>7</w:t>
+            </w:r>
+            <w:r>
+              <w:rPr>
+                <w:noProof/>
+                <w:webHidden/>
+              </w:rPr>
+              <w:fldChar w:fldCharType="end"/>
+            </w:r>
+          </w:hyperlink>
+        </w:p>
+        <w:p>
+          <w:pPr>
+            <w:pStyle w:val="TOC2"/>
+            <w:tabs>
+              <w:tab w:val="left" w:pos="960"/>
+              <w:tab w:val="right" w:leader="dot" w:pos="9350"/>
+            </w:tabs>
+            <w:rPr>
+              <w:rFonts w:asciiTheme="minorHAnsi" w:eastAsiaTheme="minorEastAsia" w:hAnsiTheme="minorHAnsi"/>
+              <w:noProof/>
+              <w:sz w:val="24"/>
+            </w:rPr>
+          </w:pPr>
+          <w:hyperlink w:anchor="_Toc196257720" w:history="1">
+            <w:r>
+              <w:rPr>
+                <w:rStyle w:val="Hyperlink"/>
+                <w:noProof/>
+              </w:rPr>
+              <w:t>4.2</w:t>
+            </w:r>
+            <w:r>
+              <w:rPr>
+                <w:rFonts w:asciiTheme="minorHAnsi" w:eastAsiaTheme="minorEastAsia" w:hAnsiTheme="minorHAnsi"/>
+                <w:noProof/>
+                <w:sz w:val="24"/>
+              </w:rPr>
+              <w:tab/>
+            </w:r>
+            <w:r>
+              <w:rPr>
+                <w:rStyle w:val="Hyperlink"/>
+                <w:noProof/>
+              </w:rPr>
+              <w:t>Upravljanje Rizicima</w:t>
+            </w:r>
+            <w:r>
+              <w:rPr>
+                <w:noProof/>
+                <w:webHidden/>
+              </w:rPr>
+              <w:tab/>
+            </w:r>
+            <w:r>
+              <w:rPr>
+                <w:noProof/>
+                <w:webHidden/>
+              </w:rPr>
+              <w:fldChar w:fldCharType="begin"/>
+            </w:r>
+            <w:r>
+              <w:rPr>
+                <w:noProof/>
+                <w:webHidden/>
+              </w:rPr>
+              <w:instrText xml:space="preserve"> PAGEREF _Toc196257720 \h </w:instrText>
+            </w:r>
+            <w:r>
+              <w:rPr>
+                <w:noProof/>
+                <w:webHidden/>
+              </w:rPr>
+            </w:r>
+            <w:r>
+              <w:rPr>
+                <w:noProof/>
+                <w:webHidden/>
+              </w:rPr>
+              <w:fldChar w:fldCharType="separate"/>
+            </w:r>
+            <w:r>
+              <w:rPr>
+                <w:noProof/>
+                <w:webHidden/>
+              </w:rPr>
+              <w:t>7</w:t>
+            </w:r>
+            <w:r>
+              <w:rPr>
+                <w:noProof/>
+                <w:webHidden/>
+              </w:rPr>
+              <w:fldChar w:fldCharType="end"/>
+            </w:r>
+          </w:hyperlink>
+        </w:p>
+        <w:p>
+          <w:r>
+            <w:rPr>
+              <w:b/>
+              <w:bCs/>
+              <w:noProof/>
+            </w:rPr>
+            <w:fldChar w:fldCharType="end"/>
+          </w:r>
+        </w:p>
+      </w:sdtContent>
+    </w:sdt>
     <w:p>
       <w:pPr>
         <w:rPr>
@@ -364,38 +1805,6 @@
         </w:rPr>
         <w:br w:type="page"/>
       </w:r>
-      <w:r>
-        <w:rPr>
-          <w:rFonts w:cs="Times New Roman"/>
-          <w:b/>
-          <w:bCs/>
-          <w:szCs w:val="28"/>
-          <w:lang w:val="hr-HR"/>
-        </w:rPr>
-        <w:lastRenderedPageBreak/>
-        <w:t>Sadržaj</w:t>
-      </w:r>
-    </w:p>
-    <w:p>
-      <w:pPr>
-        <w:rPr>
-          <w:rFonts w:cs="Times New Roman"/>
-          <w:b/>
-          <w:bCs/>
-          <w:szCs w:val="28"/>
-          <w:lang w:val="hr-HR"/>
-        </w:rPr>
-      </w:pPr>
-      <w:r>
-        <w:rPr>
-          <w:rFonts w:cs="Times New Roman"/>
-          <w:b/>
-          <w:bCs/>
-          <w:szCs w:val="28"/>
-          <w:lang w:val="hr-HR"/>
-        </w:rPr>
-        <w:br w:type="page"/>
-      </w:r>
     </w:p>
     <w:p>
       <w:pPr>
@@ -405,6 +1814,7 @@
           <w:numId w:val="9"/>
         </w:numPr>
       </w:pPr>
+      <w:bookmarkStart w:id="0" w:name="_Toc196257705"/>
       <w:proofErr w:type="spellStart"/>
       <w:r>
         <w:lastRenderedPageBreak/>
@@ -418,6 +1828,7 @@
       <w:r>
         <w:t>informacije</w:t>
       </w:r>
+      <w:bookmarkEnd w:id="0"/>
       <w:proofErr w:type="spellEnd"/>
     </w:p>
     <w:p>
@@ -428,6 +1839,7 @@
           <w:numId w:val="9"/>
         </w:numPr>
       </w:pPr>
+      <w:bookmarkStart w:id="1" w:name="_Toc196257706"/>
       <w:r>
         <w:t xml:space="preserve">Puni </w:t>
       </w:r>
@@ -443,6 +1855,7 @@
       <w:r>
         <w:t>projekta</w:t>
       </w:r>
+      <w:bookmarkEnd w:id="1"/>
       <w:proofErr w:type="spellEnd"/>
     </w:p>
     <w:p>
@@ -493,6 +1906,7 @@
           <w:numId w:val="9"/>
         </w:numPr>
       </w:pPr>
+      <w:bookmarkStart w:id="2" w:name="_Toc196257707"/>
       <w:r>
         <w:t xml:space="preserve">Skraćeni </w:t>
       </w:r>
@@ -508,6 +1922,7 @@
       <w:r>
         <w:t>projekta</w:t>
       </w:r>
+      <w:bookmarkEnd w:id="2"/>
       <w:proofErr w:type="spellEnd"/>
     </w:p>
     <w:p>
@@ -524,6 +1939,7 @@
           <w:numId w:val="9"/>
         </w:numPr>
       </w:pPr>
+      <w:bookmarkStart w:id="3" w:name="_Toc196257708"/>
       <w:proofErr w:type="spellStart"/>
       <w:r>
         <w:t>Naručitelj</w:t>
@@ -536,6 +1952,7 @@
       <w:r>
         <w:t>projekta</w:t>
       </w:r>
+      <w:bookmarkEnd w:id="3"/>
       <w:proofErr w:type="spellEnd"/>
     </w:p>
     <w:p>
@@ -583,6 +2000,7 @@
           <w:numId w:val="9"/>
         </w:numPr>
       </w:pPr>
+      <w:bookmarkStart w:id="4" w:name="_Toc196257709"/>
       <w:proofErr w:type="spellStart"/>
       <w:r>
         <w:t>Voditelj</w:t>
@@ -595,6 +2013,7 @@
       <w:r>
         <w:t>projekta</w:t>
       </w:r>
+      <w:bookmarkEnd w:id="4"/>
       <w:proofErr w:type="spellEnd"/>
     </w:p>
     <w:p>
@@ -656,6 +2075,7 @@
           <w:numId w:val="9"/>
         </w:numPr>
       </w:pPr>
+      <w:bookmarkStart w:id="5" w:name="_Toc196257710"/>
       <w:proofErr w:type="spellStart"/>
       <w:r>
         <w:lastRenderedPageBreak/>
@@ -693,6 +2113,7 @@
       <w:r>
         <w:t>rješenja</w:t>
       </w:r>
+      <w:bookmarkEnd w:id="5"/>
       <w:proofErr w:type="spellEnd"/>
     </w:p>
     <w:p>
@@ -703,6 +2124,7 @@
           <w:numId w:val="9"/>
         </w:numPr>
       </w:pPr>
+      <w:bookmarkStart w:id="6" w:name="_Toc196257711"/>
       <w:proofErr w:type="spellStart"/>
       <w:r>
         <w:t>Kratki</w:t>
@@ -723,6 +2145,7 @@
       <w:r>
         <w:t>problema</w:t>
       </w:r>
+      <w:bookmarkEnd w:id="6"/>
       <w:proofErr w:type="spellEnd"/>
     </w:p>
     <w:p>
@@ -1749,6 +3172,7 @@
           <w:numId w:val="9"/>
         </w:numPr>
       </w:pPr>
+      <w:bookmarkStart w:id="7" w:name="_Toc196257712"/>
       <w:proofErr w:type="spellStart"/>
       <w:r>
         <w:t>Ciljevi</w:t>
@@ -1761,6 +3185,7 @@
       <w:r>
         <w:t>projekta</w:t>
       </w:r>
+      <w:bookmarkEnd w:id="7"/>
       <w:proofErr w:type="spellEnd"/>
     </w:p>
     <w:p>
@@ -2363,6 +3788,7 @@
           <w:numId w:val="9"/>
         </w:numPr>
       </w:pPr>
+      <w:bookmarkStart w:id="8" w:name="_Toc196257713"/>
       <w:proofErr w:type="spellStart"/>
       <w:r>
         <w:lastRenderedPageBreak/>
@@ -2376,6 +3802,7 @@
       <w:r>
         <w:t>projekta</w:t>
       </w:r>
+      <w:bookmarkEnd w:id="8"/>
       <w:proofErr w:type="spellEnd"/>
     </w:p>
     <w:p>
@@ -2647,11 +4074,11 @@
       </w:r>
       <w:proofErr w:type="spellEnd"/>
       <w:r>
-        <w:t xml:space="preserve"> korišten</w:t>
-      </w:r>
-      <w:proofErr w:type="spellStart"/>
-      <w:r>
-        <w:t>ja</w:t>
+        <w:t xml:space="preserve"> </w:t>
+      </w:r>
+      <w:proofErr w:type="spellStart"/>
+      <w:r>
+        <w:t>korištenja</w:t>
       </w:r>
       <w:proofErr w:type="spellEnd"/>
       <w:r>
@@ -2727,11 +4154,11 @@
       </w:r>
       <w:proofErr w:type="spellEnd"/>
       <w:r>
-        <w:t xml:space="preserve"> se računati bodo</w:t>
-      </w:r>
-      <w:proofErr w:type="spellStart"/>
-      <w:r>
-        <w:t>ve</w:t>
+        <w:t xml:space="preserve"> se računati </w:t>
+      </w:r>
+      <w:proofErr w:type="spellStart"/>
+      <w:r>
+        <w:t>bodove</w:t>
       </w:r>
       <w:proofErr w:type="spellEnd"/>
       <w:r>
@@ -3744,6 +5171,7 @@
           <w:numId w:val="9"/>
         </w:numPr>
       </w:pPr>
+      <w:bookmarkStart w:id="9" w:name="_Toc196257714"/>
       <w:proofErr w:type="spellStart"/>
       <w:r>
         <w:lastRenderedPageBreak/>
@@ -3781,6 +5209,7 @@
       <w:r>
         <w:t>rezultati</w:t>
       </w:r>
+      <w:bookmarkEnd w:id="9"/>
       <w:proofErr w:type="spellEnd"/>
     </w:p>
     <w:p>
@@ -3791,10 +5220,12 @@
           <w:numId w:val="9"/>
         </w:numPr>
       </w:pPr>
+      <w:bookmarkStart w:id="10" w:name="_Toc196257715"/>
       <w:proofErr w:type="spellStart"/>
       <w:r>
         <w:t>Rezultati</w:t>
       </w:r>
+      <w:bookmarkEnd w:id="10"/>
       <w:proofErr w:type="spellEnd"/>
     </w:p>
     <w:p>
@@ -4133,6 +5564,7 @@
           <w:numId w:val="9"/>
         </w:numPr>
       </w:pPr>
+      <w:bookmarkStart w:id="11" w:name="_Toc196257716"/>
       <w:proofErr w:type="spellStart"/>
       <w:r>
         <w:t>Potencijalni</w:t>
@@ -4161,6 +5593,7 @@
       <w:r>
         <w:t>tržište</w:t>
       </w:r>
+      <w:bookmarkEnd w:id="11"/>
       <w:proofErr w:type="spellEnd"/>
     </w:p>
     <w:p>
@@ -4343,6 +5776,7 @@
           <w:numId w:val="9"/>
         </w:numPr>
       </w:pPr>
+      <w:bookmarkStart w:id="12" w:name="_Toc196257717"/>
       <w:proofErr w:type="spellStart"/>
       <w:r>
         <w:t>Kriterij</w:t>
@@ -4363,6 +5797,7 @@
       <w:r>
         <w:t>uspješnosti</w:t>
       </w:r>
+      <w:bookmarkEnd w:id="12"/>
       <w:proofErr w:type="spellEnd"/>
     </w:p>
     <w:p>
@@ -5177,6 +6612,1013 @@
     </w:p>
     <w:p>
       <w:pPr>
+        <w:pStyle w:val="Heading1"/>
+        <w:numPr>
+          <w:ilvl w:val="0"/>
+          <w:numId w:val="9"/>
+        </w:numPr>
+      </w:pPr>
+      <w:r>
+        <w:br w:type="page"/>
+      </w:r>
+      <w:bookmarkStart w:id="13" w:name="_Toc196257718"/>
+      <w:proofErr w:type="spellStart"/>
+      <w:r>
+        <w:lastRenderedPageBreak/>
+        <w:t>Okvirni</w:t>
+      </w:r>
+      <w:proofErr w:type="spellEnd"/>
+      <w:r>
+        <w:t xml:space="preserve"> (</w:t>
+      </w:r>
+      <w:proofErr w:type="spellStart"/>
+      <w:r>
+        <w:t>grubi</w:t>
+      </w:r>
+      <w:proofErr w:type="spellEnd"/>
+      <w:r>
+        <w:t xml:space="preserve">) </w:t>
+      </w:r>
+      <w:proofErr w:type="spellStart"/>
+      <w:r>
+        <w:t>projektni</w:t>
+      </w:r>
+      <w:proofErr w:type="spellEnd"/>
+      <w:r>
+        <w:t xml:space="preserve"> plan</w:t>
+      </w:r>
+      <w:bookmarkEnd w:id="13"/>
+    </w:p>
+    <w:p>
+      <w:pPr>
+        <w:pStyle w:val="Heading2"/>
+        <w:numPr>
+          <w:ilvl w:val="1"/>
+          <w:numId w:val="9"/>
+        </w:numPr>
+      </w:pPr>
+      <w:bookmarkStart w:id="14" w:name="_Toc196257719"/>
+      <w:proofErr w:type="spellStart"/>
+      <w:r>
+        <w:t>Procjena</w:t>
+      </w:r>
+      <w:proofErr w:type="spellEnd"/>
+      <w:r>
+        <w:t xml:space="preserve"> </w:t>
+      </w:r>
+      <w:proofErr w:type="spellStart"/>
+      <w:r>
+        <w:t>ukupnog</w:t>
+      </w:r>
+      <w:proofErr w:type="spellEnd"/>
+      <w:r>
+        <w:t xml:space="preserve"> </w:t>
+      </w:r>
+      <w:proofErr w:type="spellStart"/>
+      <w:r>
+        <w:t>napora</w:t>
+      </w:r>
+      <w:proofErr w:type="spellEnd"/>
+      <w:r>
+        <w:t xml:space="preserve"> </w:t>
+      </w:r>
+      <w:proofErr w:type="spellStart"/>
+      <w:r>
+        <w:t>i</w:t>
+      </w:r>
+      <w:proofErr w:type="spellEnd"/>
+      <w:r>
+        <w:t xml:space="preserve"> </w:t>
+      </w:r>
+      <w:proofErr w:type="spellStart"/>
+      <w:r>
+        <w:t>trajanja</w:t>
+      </w:r>
+      <w:bookmarkEnd w:id="14"/>
+      <w:proofErr w:type="spellEnd"/>
+      <w:r>
+        <w:t xml:space="preserve"> </w:t>
+      </w:r>
+    </w:p>
+    <w:p>
+      <w:proofErr w:type="spellStart"/>
+      <w:r>
+        <w:t>Korišteni</w:t>
+      </w:r>
+      <w:proofErr w:type="spellEnd"/>
+      <w:r>
+        <w:t xml:space="preserve"> </w:t>
+      </w:r>
+      <w:proofErr w:type="spellStart"/>
+      <w:r>
+        <w:t>alat</w:t>
+      </w:r>
+      <w:proofErr w:type="spellEnd"/>
+      <w:r>
+        <w:t xml:space="preserve">: </w:t>
+      </w:r>
+      <w:proofErr w:type="spellStart"/>
+      <w:r>
+        <w:t>ClickUp</w:t>
+      </w:r>
+      <w:proofErr w:type="spellEnd"/>
+      <w:r>
+        <w:t>.</w:t>
+      </w:r>
+    </w:p>
+    <w:p>
+      <w:proofErr w:type="spellStart"/>
+      <w:r>
+        <w:t>Životni</w:t>
+      </w:r>
+      <w:proofErr w:type="spellEnd"/>
+      <w:r>
+        <w:t xml:space="preserve"> </w:t>
+      </w:r>
+      <w:proofErr w:type="spellStart"/>
+      <w:r>
+        <w:t>ciklus</w:t>
+      </w:r>
+      <w:proofErr w:type="spellEnd"/>
+      <w:r>
+        <w:t xml:space="preserve">: </w:t>
+      </w:r>
+      <w:proofErr w:type="spellStart"/>
+      <w:r>
+        <w:t>Agilni</w:t>
+      </w:r>
+      <w:proofErr w:type="spellEnd"/>
+      <w:r>
+        <w:t xml:space="preserve"> </w:t>
+      </w:r>
+      <w:proofErr w:type="spellStart"/>
+      <w:r>
+        <w:t>pristup</w:t>
+      </w:r>
+      <w:proofErr w:type="spellEnd"/>
+      <w:r>
+        <w:t xml:space="preserve"> (</w:t>
+      </w:r>
+      <w:proofErr w:type="spellStart"/>
+      <w:r>
+        <w:t>razvoj</w:t>
+      </w:r>
+      <w:proofErr w:type="spellEnd"/>
+      <w:r>
+        <w:t xml:space="preserve"> </w:t>
+      </w:r>
+      <w:r>
+        <w:t>u</w:t>
+      </w:r>
+      <w:r>
+        <w:t xml:space="preserve"> </w:t>
+      </w:r>
+      <w:proofErr w:type="spellStart"/>
+      <w:r>
+        <w:t>sprintovima</w:t>
+      </w:r>
+      <w:proofErr w:type="spellEnd"/>
+      <w:r>
+        <w:t xml:space="preserve"> od 2 </w:t>
+      </w:r>
+      <w:proofErr w:type="spellStart"/>
+      <w:r>
+        <w:t>tjedna</w:t>
+      </w:r>
+      <w:proofErr w:type="spellEnd"/>
+      <w:r>
+        <w:t>)</w:t>
+      </w:r>
+      <w:r>
+        <w:t>.</w:t>
+      </w:r>
+    </w:p>
+    <w:p>
+      <w:proofErr w:type="spellStart"/>
+      <w:r>
+        <w:t>Ukupno</w:t>
+      </w:r>
+      <w:proofErr w:type="spellEnd"/>
+      <w:r>
+        <w:t xml:space="preserve"> </w:t>
+      </w:r>
+      <w:proofErr w:type="spellStart"/>
+      <w:r>
+        <w:t>trajanje</w:t>
+      </w:r>
+      <w:proofErr w:type="spellEnd"/>
+      <w:r>
+        <w:t>: 2</w:t>
+      </w:r>
+      <w:r>
+        <w:t>8</w:t>
+      </w:r>
+      <w:r>
+        <w:t xml:space="preserve"> </w:t>
+      </w:r>
+      <w:proofErr w:type="spellStart"/>
+      <w:r>
+        <w:t>tjedana</w:t>
+      </w:r>
+      <w:proofErr w:type="spellEnd"/>
+      <w:r>
+        <w:t xml:space="preserve">/14 </w:t>
+      </w:r>
+      <w:proofErr w:type="spellStart"/>
+      <w:r>
+        <w:t>sprintova</w:t>
+      </w:r>
+      <w:proofErr w:type="spellEnd"/>
+      <w:r>
+        <w:t xml:space="preserve"> (6 </w:t>
+      </w:r>
+      <w:proofErr w:type="spellStart"/>
+      <w:r>
+        <w:t>mjeseci</w:t>
+      </w:r>
+      <w:proofErr w:type="spellEnd"/>
+      <w:r>
+        <w:t>).</w:t>
+      </w:r>
+    </w:p>
+    <w:p>
+      <w:proofErr w:type="spellStart"/>
+      <w:r>
+        <w:t>Ukupni</w:t>
+      </w:r>
+      <w:proofErr w:type="spellEnd"/>
+      <w:r>
+        <w:t xml:space="preserve"> </w:t>
+      </w:r>
+      <w:proofErr w:type="spellStart"/>
+      <w:r>
+        <w:t>napor</w:t>
+      </w:r>
+      <w:proofErr w:type="spellEnd"/>
+      <w:r>
+        <w:t xml:space="preserve">: </w:t>
+      </w:r>
+      <w:r>
+        <w:t>98</w:t>
+      </w:r>
+      <w:r>
+        <w:t xml:space="preserve"> </w:t>
+      </w:r>
+      <w:proofErr w:type="spellStart"/>
+      <w:r>
+        <w:t>osoba-</w:t>
+      </w:r>
+      <w:r>
+        <w:t>sprintova</w:t>
+      </w:r>
+      <w:proofErr w:type="spellEnd"/>
+      <w:r>
+        <w:t xml:space="preserve"> (</w:t>
+      </w:r>
+      <w:r>
+        <w:t>7</w:t>
+      </w:r>
+      <w:r>
+        <w:t xml:space="preserve"> </w:t>
+      </w:r>
+      <w:proofErr w:type="spellStart"/>
+      <w:r>
+        <w:t>članova</w:t>
+      </w:r>
+      <w:proofErr w:type="spellEnd"/>
+      <w:r>
+        <w:t xml:space="preserve"> </w:t>
+      </w:r>
+      <w:proofErr w:type="spellStart"/>
+      <w:r>
+        <w:t>tima</w:t>
+      </w:r>
+      <w:proofErr w:type="spellEnd"/>
+      <w:r>
+        <w:t xml:space="preserve"> bez Scrum Mastera</w:t>
+      </w:r>
+      <w:r>
+        <w:t>).</w:t>
+      </w:r>
+    </w:p>
+    <w:p>
+      <w:r>
+        <w:t>Tim:</w:t>
+      </w:r>
+    </w:p>
+    <w:p>
+      <w:pPr>
+        <w:pStyle w:val="ListParagraph"/>
+        <w:numPr>
+          <w:ilvl w:val="0"/>
+          <w:numId w:val="17"/>
+        </w:numPr>
+      </w:pPr>
+      <w:proofErr w:type="spellStart"/>
+      <w:r>
+        <w:t>Voditelj</w:t>
+      </w:r>
+      <w:proofErr w:type="spellEnd"/>
+      <w:r>
+        <w:t xml:space="preserve"> </w:t>
+      </w:r>
+      <w:proofErr w:type="spellStart"/>
+      <w:r>
+        <w:t>projekta</w:t>
+      </w:r>
+      <w:proofErr w:type="spellEnd"/>
+      <w:r>
+        <w:t>:</w:t>
+      </w:r>
+      <w:r>
+        <w:t xml:space="preserve"> 1</w:t>
+      </w:r>
+    </w:p>
+    <w:p>
+      <w:pPr>
+        <w:pStyle w:val="ListParagraph"/>
+        <w:numPr>
+          <w:ilvl w:val="0"/>
+          <w:numId w:val="17"/>
+        </w:numPr>
+      </w:pPr>
+      <w:r>
+        <w:t>Backend developer</w:t>
+      </w:r>
+      <w:r>
+        <w:t xml:space="preserve">: </w:t>
+      </w:r>
+      <w:r>
+        <w:t>2</w:t>
+      </w:r>
+    </w:p>
+    <w:p>
+      <w:pPr>
+        <w:pStyle w:val="ListParagraph"/>
+        <w:numPr>
+          <w:ilvl w:val="0"/>
+          <w:numId w:val="17"/>
+        </w:numPr>
+      </w:pPr>
+      <w:r>
+        <w:t>Frontend developer</w:t>
+      </w:r>
+      <w:r>
+        <w:t xml:space="preserve">: </w:t>
+      </w:r>
+      <w:r>
+        <w:t>1</w:t>
+      </w:r>
+    </w:p>
+    <w:p>
+      <w:pPr>
+        <w:pStyle w:val="ListParagraph"/>
+        <w:numPr>
+          <w:ilvl w:val="0"/>
+          <w:numId w:val="17"/>
+        </w:numPr>
+      </w:pPr>
+      <w:r>
+        <w:t xml:space="preserve">UI/UX </w:t>
+      </w:r>
+      <w:proofErr w:type="spellStart"/>
+      <w:r>
+        <w:t>dizajner</w:t>
+      </w:r>
+      <w:proofErr w:type="spellEnd"/>
+      <w:r>
+        <w:t xml:space="preserve">: </w:t>
+      </w:r>
+      <w:r>
+        <w:t>1</w:t>
+      </w:r>
+    </w:p>
+    <w:p>
+      <w:pPr>
+        <w:pStyle w:val="ListParagraph"/>
+        <w:numPr>
+          <w:ilvl w:val="0"/>
+          <w:numId w:val="17"/>
+        </w:numPr>
+      </w:pPr>
+      <w:r>
+        <w:t>Tester</w:t>
+      </w:r>
+      <w:r>
+        <w:t>:</w:t>
+      </w:r>
+      <w:r>
+        <w:t xml:space="preserve"> 1</w:t>
+      </w:r>
+    </w:p>
+    <w:p>
+      <w:pPr>
+        <w:pStyle w:val="ListParagraph"/>
+        <w:numPr>
+          <w:ilvl w:val="0"/>
+          <w:numId w:val="17"/>
+        </w:numPr>
+      </w:pPr>
+      <w:r>
+        <w:t>DevOps: 1</w:t>
+      </w:r>
+    </w:p>
+    <w:p>
+      <w:pPr>
+        <w:pStyle w:val="ListParagraph"/>
+        <w:numPr>
+          <w:ilvl w:val="0"/>
+          <w:numId w:val="17"/>
+        </w:numPr>
+      </w:pPr>
+      <w:r>
+        <w:t>Scrum Master: 1</w:t>
+      </w:r>
+    </w:p>
+    <w:p>
+      <w:pPr>
+        <w:pStyle w:val="Heading2"/>
+        <w:numPr>
+          <w:ilvl w:val="1"/>
+          <w:numId w:val="9"/>
+        </w:numPr>
+      </w:pPr>
+      <w:bookmarkStart w:id="15" w:name="_Toc196257720"/>
+      <w:proofErr w:type="spellStart"/>
+      <w:r>
+        <w:t>Upravljanje</w:t>
+      </w:r>
+      <w:proofErr w:type="spellEnd"/>
+      <w:r>
+        <w:t xml:space="preserve"> </w:t>
+      </w:r>
+      <w:proofErr w:type="spellStart"/>
+      <w:r>
+        <w:t>Rizicima</w:t>
+      </w:r>
+      <w:bookmarkEnd w:id="15"/>
+      <w:proofErr w:type="spellEnd"/>
+    </w:p>
+    <w:p>
+      <w:pPr>
+        <w:pStyle w:val="ListParagraph"/>
+        <w:numPr>
+          <w:ilvl w:val="0"/>
+          <w:numId w:val="24"/>
+        </w:numPr>
+      </w:pPr>
+      <w:r>
+        <w:t xml:space="preserve">Rizik: </w:t>
+      </w:r>
+      <w:proofErr w:type="spellStart"/>
+      <w:r>
+        <w:t>Kršenje</w:t>
+      </w:r>
+      <w:proofErr w:type="spellEnd"/>
+      <w:r>
+        <w:t xml:space="preserve"> </w:t>
+      </w:r>
+      <w:proofErr w:type="spellStart"/>
+      <w:r>
+        <w:t>sigurnosti</w:t>
+      </w:r>
+      <w:proofErr w:type="spellEnd"/>
+      <w:r>
+        <w:t xml:space="preserve"> </w:t>
+      </w:r>
+      <w:proofErr w:type="spellStart"/>
+      <w:r>
+        <w:t>podataka</w:t>
+      </w:r>
+      <w:proofErr w:type="spellEnd"/>
+      <w:r>
+        <w:t xml:space="preserve"> </w:t>
+      </w:r>
+      <w:proofErr w:type="spellStart"/>
+      <w:r>
+        <w:t>i</w:t>
+      </w:r>
+      <w:proofErr w:type="spellEnd"/>
+      <w:r>
+        <w:t xml:space="preserve"> GDPR. </w:t>
+      </w:r>
+      <w:proofErr w:type="spellStart"/>
+      <w:r>
+        <w:t>Mitigacija</w:t>
+      </w:r>
+      <w:proofErr w:type="spellEnd"/>
+      <w:r>
+        <w:t xml:space="preserve">: </w:t>
+      </w:r>
+      <w:proofErr w:type="spellStart"/>
+      <w:r>
+        <w:t>Enkripcija</w:t>
+      </w:r>
+      <w:proofErr w:type="spellEnd"/>
+      <w:r>
+        <w:t xml:space="preserve"> </w:t>
+      </w:r>
+      <w:proofErr w:type="spellStart"/>
+      <w:r>
+        <w:t>podataka</w:t>
+      </w:r>
+      <w:proofErr w:type="spellEnd"/>
+      <w:r>
+        <w:t xml:space="preserve">, </w:t>
+      </w:r>
+      <w:proofErr w:type="spellStart"/>
+      <w:r>
+        <w:t>redoviti</w:t>
+      </w:r>
+      <w:proofErr w:type="spellEnd"/>
+      <w:r>
+        <w:t xml:space="preserve"> </w:t>
+      </w:r>
+      <w:proofErr w:type="spellStart"/>
+      <w:r>
+        <w:t>sigurnosni</w:t>
+      </w:r>
+      <w:proofErr w:type="spellEnd"/>
+      <w:r>
+        <w:t xml:space="preserve"> audit, Role-Based Access </w:t>
+      </w:r>
+      <w:proofErr w:type="spellStart"/>
+      <w:r>
+        <w:t>Controll</w:t>
+      </w:r>
+      <w:proofErr w:type="spellEnd"/>
+      <w:r>
+        <w:t xml:space="preserve"> (RBAC)</w:t>
+      </w:r>
+      <w:r>
+        <w:t>.</w:t>
+      </w:r>
+    </w:p>
+    <w:p>
+      <w:pPr>
+        <w:pStyle w:val="ListParagraph"/>
+        <w:numPr>
+          <w:ilvl w:val="0"/>
+          <w:numId w:val="24"/>
+        </w:numPr>
+      </w:pPr>
+      <w:r>
+        <w:t xml:space="preserve">Rizik: </w:t>
+      </w:r>
+      <w:proofErr w:type="spellStart"/>
+      <w:r>
+        <w:t>Neuspješna</w:t>
+      </w:r>
+      <w:proofErr w:type="spellEnd"/>
+      <w:r>
+        <w:t xml:space="preserve"> </w:t>
+      </w:r>
+      <w:proofErr w:type="spellStart"/>
+      <w:r>
+        <w:t>integracija</w:t>
+      </w:r>
+      <w:proofErr w:type="spellEnd"/>
+      <w:r>
+        <w:t xml:space="preserve"> s </w:t>
+      </w:r>
+      <w:proofErr w:type="spellStart"/>
+      <w:r>
+        <w:t>postojećim</w:t>
+      </w:r>
+      <w:proofErr w:type="spellEnd"/>
+      <w:r>
+        <w:t xml:space="preserve"> </w:t>
+      </w:r>
+      <w:proofErr w:type="spellStart"/>
+      <w:r>
+        <w:t>sustavima</w:t>
+      </w:r>
+      <w:proofErr w:type="spellEnd"/>
+      <w:r>
+        <w:t xml:space="preserve">. </w:t>
+      </w:r>
+      <w:proofErr w:type="spellStart"/>
+      <w:r>
+        <w:t>Mitigacija</w:t>
+      </w:r>
+      <w:proofErr w:type="spellEnd"/>
+      <w:r>
+        <w:t xml:space="preserve">: </w:t>
+      </w:r>
+      <w:proofErr w:type="spellStart"/>
+      <w:r>
+        <w:t>Detaljana</w:t>
+      </w:r>
+      <w:proofErr w:type="spellEnd"/>
+      <w:r>
+        <w:t xml:space="preserve"> </w:t>
+      </w:r>
+      <w:proofErr w:type="spellStart"/>
+      <w:r>
+        <w:t>analiza</w:t>
+      </w:r>
+      <w:proofErr w:type="spellEnd"/>
+      <w:r>
+        <w:t xml:space="preserve"> </w:t>
+      </w:r>
+      <w:proofErr w:type="spellStart"/>
+      <w:r>
+        <w:t>postojećih</w:t>
+      </w:r>
+      <w:proofErr w:type="spellEnd"/>
+      <w:r>
+        <w:t xml:space="preserve"> </w:t>
+      </w:r>
+      <w:proofErr w:type="spellStart"/>
+      <w:r>
+        <w:t>sustava</w:t>
+      </w:r>
+      <w:proofErr w:type="spellEnd"/>
+      <w:r>
+        <w:t xml:space="preserve">, middleware za </w:t>
+      </w:r>
+      <w:proofErr w:type="spellStart"/>
+      <w:r>
+        <w:t>transformaciju</w:t>
+      </w:r>
+      <w:proofErr w:type="spellEnd"/>
+      <w:r>
+        <w:t xml:space="preserve"> </w:t>
+      </w:r>
+      <w:proofErr w:type="spellStart"/>
+      <w:r>
+        <w:t>podataka</w:t>
+      </w:r>
+      <w:proofErr w:type="spellEnd"/>
+      <w:r>
+        <w:t xml:space="preserve"> (</w:t>
+      </w:r>
+      <w:proofErr w:type="spellStart"/>
+      <w:r>
+        <w:t>npr</w:t>
+      </w:r>
+      <w:proofErr w:type="spellEnd"/>
+      <w:r>
+        <w:t xml:space="preserve">. Apache Kafka). </w:t>
+      </w:r>
+      <w:proofErr w:type="spellStart"/>
+      <w:r>
+        <w:t>Integracija</w:t>
+      </w:r>
+      <w:proofErr w:type="spellEnd"/>
+      <w:r>
+        <w:t xml:space="preserve"> </w:t>
+      </w:r>
+      <w:proofErr w:type="spellStart"/>
+      <w:r>
+        <w:t>na</w:t>
+      </w:r>
+      <w:proofErr w:type="spellEnd"/>
+      <w:r>
+        <w:t xml:space="preserve"> </w:t>
+      </w:r>
+      <w:proofErr w:type="spellStart"/>
+      <w:r>
+        <w:t>testnom</w:t>
+      </w:r>
+      <w:proofErr w:type="spellEnd"/>
+      <w:r>
+        <w:t xml:space="preserve"> </w:t>
+      </w:r>
+      <w:proofErr w:type="spellStart"/>
+      <w:r>
+        <w:t>okruženju</w:t>
+      </w:r>
+      <w:proofErr w:type="spellEnd"/>
+      <w:r>
+        <w:t>.</w:t>
+      </w:r>
+    </w:p>
+    <w:p>
+      <w:pPr>
+        <w:pStyle w:val="ListParagraph"/>
+        <w:numPr>
+          <w:ilvl w:val="0"/>
+          <w:numId w:val="24"/>
+        </w:numPr>
+      </w:pPr>
+      <w:r>
+        <w:t xml:space="preserve">Rizik: </w:t>
+      </w:r>
+      <w:proofErr w:type="spellStart"/>
+      <w:r>
+        <w:t>Neispravan</w:t>
+      </w:r>
+      <w:proofErr w:type="spellEnd"/>
+      <w:r>
+        <w:t xml:space="preserve"> </w:t>
+      </w:r>
+      <w:proofErr w:type="spellStart"/>
+      <w:r>
+        <w:t>algoritam</w:t>
+      </w:r>
+      <w:proofErr w:type="spellEnd"/>
+      <w:r>
+        <w:t xml:space="preserve"> za </w:t>
+      </w:r>
+      <w:proofErr w:type="spellStart"/>
+      <w:r>
+        <w:t>bodovanje</w:t>
+      </w:r>
+      <w:proofErr w:type="spellEnd"/>
+      <w:r>
+        <w:t xml:space="preserve"> </w:t>
+      </w:r>
+      <w:proofErr w:type="spellStart"/>
+      <w:r>
+        <w:t>prijava</w:t>
+      </w:r>
+      <w:proofErr w:type="spellEnd"/>
+      <w:r>
+        <w:t xml:space="preserve">. </w:t>
+      </w:r>
+      <w:proofErr w:type="spellStart"/>
+      <w:r>
+        <w:t>Mitigacija</w:t>
+      </w:r>
+      <w:proofErr w:type="spellEnd"/>
+      <w:r>
+        <w:t xml:space="preserve">: </w:t>
+      </w:r>
+      <w:proofErr w:type="spellStart"/>
+      <w:r>
+        <w:t>Jasno</w:t>
+      </w:r>
+      <w:proofErr w:type="spellEnd"/>
+      <w:r>
+        <w:t xml:space="preserve"> </w:t>
+      </w:r>
+      <w:proofErr w:type="spellStart"/>
+      <w:r>
+        <w:t>dokumentirana</w:t>
+      </w:r>
+      <w:proofErr w:type="spellEnd"/>
+      <w:r>
+        <w:t xml:space="preserve"> </w:t>
+      </w:r>
+      <w:proofErr w:type="spellStart"/>
+      <w:r>
+        <w:t>pravila</w:t>
+      </w:r>
+      <w:proofErr w:type="spellEnd"/>
+      <w:r>
+        <w:t xml:space="preserve"> </w:t>
+      </w:r>
+      <w:proofErr w:type="spellStart"/>
+      <w:r>
+        <w:t>bodovanja</w:t>
+      </w:r>
+      <w:proofErr w:type="spellEnd"/>
+      <w:r>
+        <w:t xml:space="preserve">, </w:t>
+      </w:r>
+      <w:proofErr w:type="spellStart"/>
+      <w:r>
+        <w:t>testiranje</w:t>
+      </w:r>
+      <w:proofErr w:type="spellEnd"/>
+      <w:r>
+        <w:t xml:space="preserve"> </w:t>
+      </w:r>
+      <w:proofErr w:type="spellStart"/>
+      <w:r>
+        <w:t>na</w:t>
+      </w:r>
+      <w:proofErr w:type="spellEnd"/>
+      <w:r>
+        <w:t xml:space="preserve"> </w:t>
+      </w:r>
+      <w:proofErr w:type="spellStart"/>
+      <w:r>
+        <w:t>stvarnim</w:t>
+      </w:r>
+      <w:proofErr w:type="spellEnd"/>
+      <w:r>
+        <w:t xml:space="preserve"> </w:t>
+      </w:r>
+      <w:proofErr w:type="spellStart"/>
+      <w:r>
+        <w:t>podatcima</w:t>
+      </w:r>
+      <w:proofErr w:type="spellEnd"/>
+      <w:r>
+        <w:t xml:space="preserve"> </w:t>
+      </w:r>
+      <w:proofErr w:type="spellStart"/>
+      <w:r>
+        <w:t>prošlih</w:t>
+      </w:r>
+      <w:proofErr w:type="spellEnd"/>
+      <w:r>
+        <w:t xml:space="preserve"> </w:t>
+      </w:r>
+      <w:proofErr w:type="spellStart"/>
+      <w:r>
+        <w:t>godina</w:t>
+      </w:r>
+      <w:proofErr w:type="spellEnd"/>
+      <w:r>
+        <w:t xml:space="preserve">, </w:t>
+      </w:r>
+      <w:proofErr w:type="spellStart"/>
+      <w:r>
+        <w:t>te</w:t>
+      </w:r>
+      <w:proofErr w:type="spellEnd"/>
+      <w:r>
+        <w:t xml:space="preserve"> </w:t>
+      </w:r>
+      <w:proofErr w:type="spellStart"/>
+      <w:r>
+        <w:t>ručna</w:t>
+      </w:r>
+      <w:proofErr w:type="spellEnd"/>
+      <w:r>
+        <w:t xml:space="preserve"> </w:t>
+      </w:r>
+      <w:proofErr w:type="spellStart"/>
+      <w:r>
+        <w:t>provjera</w:t>
+      </w:r>
+      <w:proofErr w:type="spellEnd"/>
+      <w:r>
+        <w:t>.</w:t>
+      </w:r>
+    </w:p>
+    <w:p>
+      <w:pPr>
+        <w:pStyle w:val="Heading2"/>
+      </w:pPr>
+    </w:p>
+    <w:p>
+      <w:pPr>
+        <w:jc w:val="center"/>
+      </w:pPr>
+      <w:r>
+        <w:drawing>
+          <wp:inline distT="0" distB="0" distL="0" distR="0" wp14:anchorId="1ED4BBDA" wp14:editId="69F9EF31">
+            <wp:extent cx="3937000" cy="7172672"/>
+            <wp:effectExtent l="0" t="0" r="6350" b="9525"/>
+            <wp:docPr id="701617461" name="Picture 1" descr="A screenshot of a computer&#10;&#10;AI-generated content may be incorrect."/>
+            <wp:cNvGraphicFramePr>
+              <a:graphicFrameLocks xmlns:a="http://schemas.openxmlformats.org/drawingml/2006/main" noChangeAspect="1"/>
+            </wp:cNvGraphicFramePr>
+            <a:graphic xmlns:a="http://schemas.openxmlformats.org/drawingml/2006/main">
+              <a:graphicData uri="http://schemas.openxmlformats.org/drawingml/2006/picture">
+                <pic:pic xmlns:pic="http://schemas.openxmlformats.org/drawingml/2006/picture">
+                  <pic:nvPicPr>
+                    <pic:cNvPr id="701617461" name="Picture 1" descr="A screenshot of a computer&#10;&#10;AI-generated content may be incorrect."/>
+                    <pic:cNvPicPr/>
+                  </pic:nvPicPr>
+                  <pic:blipFill>
+                    <a:blip r:embed="rId8"/>
+                    <a:stretch>
+                      <a:fillRect/>
+                    </a:stretch>
+                  </pic:blipFill>
+                  <pic:spPr>
+                    <a:xfrm>
+                      <a:off x="0" y="0"/>
+                      <a:ext cx="3941262" cy="7180436"/>
+                    </a:xfrm>
+                    <a:prstGeom prst="rect">
+                      <a:avLst/>
+                    </a:prstGeom>
+                  </pic:spPr>
+                </pic:pic>
+              </a:graphicData>
+            </a:graphic>
+          </wp:inline>
+        </w:drawing>
+      </w:r>
+    </w:p>
+    <w:p>
+      <w:pPr>
+        <w:jc w:val="center"/>
+        <w:rPr>
+          <w:rStyle w:val="IntenseEmphasis"/>
+        </w:rPr>
+      </w:pPr>
+      <w:proofErr w:type="spellStart"/>
+      <w:r>
+        <w:rPr>
+          <w:rStyle w:val="IntenseEmphasis"/>
+        </w:rPr>
+        <w:t>Slika</w:t>
+      </w:r>
+      <w:proofErr w:type="spellEnd"/>
+      <w:r>
+        <w:rPr>
+          <w:rStyle w:val="IntenseEmphasis"/>
+        </w:rPr>
+        <w:t xml:space="preserve"> 1.1 – </w:t>
+      </w:r>
+      <w:proofErr w:type="spellStart"/>
+      <w:r>
+        <w:rPr>
+          <w:rStyle w:val="IntenseEmphasis"/>
+        </w:rPr>
+        <w:t>ClickUp</w:t>
+      </w:r>
+      <w:proofErr w:type="spellEnd"/>
+      <w:r>
+        <w:rPr>
+          <w:rStyle w:val="IntenseEmphasis"/>
+        </w:rPr>
+        <w:t xml:space="preserve"> </w:t>
+      </w:r>
+      <w:proofErr w:type="spellStart"/>
+      <w:r>
+        <w:rPr>
+          <w:rStyle w:val="IntenseEmphasis"/>
+        </w:rPr>
+        <w:t>izvoz</w:t>
+      </w:r>
+      <w:proofErr w:type="spellEnd"/>
+      <w:r>
+        <w:rPr>
+          <w:rStyle w:val="IntenseEmphasis"/>
+        </w:rPr>
+        <w:t xml:space="preserve"> </w:t>
+      </w:r>
+      <w:proofErr w:type="spellStart"/>
+      <w:r>
+        <w:rPr>
+          <w:rStyle w:val="IntenseEmphasis"/>
+        </w:rPr>
+        <w:t>lista</w:t>
+      </w:r>
+      <w:proofErr w:type="spellEnd"/>
+      <w:r>
+        <w:rPr>
+          <w:rStyle w:val="IntenseEmphasis"/>
+        </w:rPr>
+        <w:t xml:space="preserve"> </w:t>
+      </w:r>
+      <w:proofErr w:type="spellStart"/>
+      <w:r>
+        <w:rPr>
+          <w:rStyle w:val="IntenseEmphasis"/>
+        </w:rPr>
+        <w:t>faza</w:t>
+      </w:r>
+      <w:proofErr w:type="spellEnd"/>
+      <w:r>
+        <w:rPr>
+          <w:rStyle w:val="IntenseEmphasis"/>
+        </w:rPr>
+        <w:t xml:space="preserve"> </w:t>
+      </w:r>
+      <w:proofErr w:type="spellStart"/>
+      <w:r>
+        <w:rPr>
+          <w:rStyle w:val="IntenseEmphasis"/>
+        </w:rPr>
+        <w:t>i</w:t>
+      </w:r>
+      <w:proofErr w:type="spellEnd"/>
+      <w:r>
+        <w:rPr>
+          <w:rStyle w:val="IntenseEmphasis"/>
+        </w:rPr>
+        <w:t xml:space="preserve"> </w:t>
+      </w:r>
+      <w:proofErr w:type="spellStart"/>
+      <w:r>
+        <w:rPr>
+          <w:rStyle w:val="IntenseEmphasis"/>
+        </w:rPr>
+        <w:t>trajanja</w:t>
+      </w:r>
+      <w:proofErr w:type="spellEnd"/>
+      <w:r>
+        <w:rPr>
+          <w:rStyle w:val="IntenseEmphasis"/>
+        </w:rPr>
+        <w:t xml:space="preserve"> po </w:t>
+      </w:r>
+      <w:proofErr w:type="spellStart"/>
+      <w:r>
+        <w:rPr>
+          <w:rStyle w:val="IntenseEmphasis"/>
+        </w:rPr>
+        <w:t>sprintovima</w:t>
+      </w:r>
+      <w:proofErr w:type="spellEnd"/>
+      <w:r>
+        <w:rPr>
+          <w:rStyle w:val="IntenseEmphasis"/>
+        </w:rPr>
+        <w:t xml:space="preserve"> </w:t>
+      </w:r>
+    </w:p>
+    <w:p>
+      <w:pPr>
         <w:spacing w:after="160" w:line="278" w:lineRule="auto"/>
       </w:pPr>
       <w:r>
@@ -5184,13 +7626,119 @@
       </w:r>
     </w:p>
     <w:sectPr>
+      <w:footerReference w:type="default" r:id="rId9"/>
       <w:pgSz w:w="12240" w:h="15840"/>
       <w:pgMar w:top="1440" w:right="1440" w:bottom="1440" w:left="1440" w:header="720" w:footer="720" w:gutter="0"/>
+      <w:pgNumType w:start="0"/>
       <w:cols w:space="720"/>
-      <w:docGrid w:linePitch="360"/>
+      <w:titlePg/>
+      <w:docGrid w:linePitch="381"/>
     </w:sectPr>
   </w:body>
 </w:document>
+</file>
+
+<file path=word/endnotes.xml><?xml version="1.0" encoding="utf-8"?>
+<w:endnotes xmlns:wpc="http://schemas.microsoft.com/office/word/2010/wordprocessingCanvas" xmlns:cx="http://schemas.microsoft.com/office/drawing/2014/chartex" xmlns:cx1="http://schemas.microsoft.com/office/drawing/2015/9/8/chartex" xmlns:cx2="http://schemas.microsoft.com/office/drawing/2015/10/21/chartex" xmlns:cx3="http://schemas.microsoft.com/office/drawing/2016/5/9/chartex" xmlns:cx4="http://schemas.microsoft.com/office/drawing/2016/5/10/chartex" xmlns:cx5="http://schemas.microsoft.com/office/drawing/2016/5/11/chartex" xmlns:cx6="http://schemas.microsoft.com/office/drawing/2016/5/12/chartex" xmlns:cx7="http://schemas.microsoft.com/office/drawing/2016/5/13/chartex" xmlns:cx8="http://schemas.microsoft.com/office/drawing/2016/5/14/chartex" xmlns:mc="http://schemas.openxmlformats.org/markup-compatibility/2006" xmlns:aink="http://schemas.microsoft.com/office/drawing/2016/ink" xmlns:am3d="http://schemas.microsoft.com/office/drawing/2017/model3d" xmlns:o="urn:schemas-microsoft-com:office:office" xmlns:oel="http://schemas.microsoft.com/office/2019/extlst" xmlns:r="http://schemas.openxmlformats.org/officeDocument/2006/relationships" xmlns:m="http://schemas.openxmlformats.org/officeDocument/2006/math" xmlns:v="urn:schemas-microsoft-com:vml" xmlns:wp14="http://schemas.microsoft.com/office/word/2010/wordprocessingDrawing" xmlns:wp="http://schemas.openxmlformats.org/drawingml/2006/wordprocessingDrawing" xmlns:w10="urn:schemas-microsoft-com:office:word" xmlns:w="http://schemas.openxmlformats.org/wordprocessingml/2006/main" xmlns:w14="http://schemas.microsoft.com/office/word/2010/wordml" xmlns:w15="http://schemas.microsoft.com/office/word/2012/wordml" xmlns:w16cex="http://schemas.microsoft.com/office/word/2018/wordml/cex" xmlns:w16cid="http://schemas.microsoft.com/office/word/2016/wordml/cid" xmlns:w16="http://schemas.microsoft.com/office/word/2018/wordml" xmlns:w16du="http://schemas.microsoft.com/office/word/2023/wordml/word16du" xmlns:w16sdtdh="http://schemas.microsoft.com/office/word/2020/wordml/sdtdatahash" xmlns:w16sdtfl="http://schemas.microsoft.com/office/word/2024/wordml/sdtformatlock" xmlns:w16se="http://schemas.microsoft.com/office/word/2015/wordml/symex" xmlns:wpg="http://schemas.microsoft.com/office/word/2010/wordprocessingGroup" xmlns:wpi="http://schemas.microsoft.com/office/word/2010/wordprocessingInk" xmlns:wne="http://schemas.microsoft.com/office/word/2006/wordml" xmlns:wps="http://schemas.microsoft.com/office/word/2010/wordprocessingShape" mc:Ignorable="w14 w15 w16se w16cid w16 w16cex w16sdtdh w16sdtfl w16du wp14">
+  <w:endnote w:type="separator" w:id="-1">
+    <w:p>
+      <w:pPr>
+        <w:spacing w:after="0" w:line="240" w:lineRule="auto"/>
+      </w:pPr>
+      <w:r>
+        <w:separator/>
+      </w:r>
+    </w:p>
+  </w:endnote>
+  <w:endnote w:type="continuationSeparator" w:id="0">
+    <w:p>
+      <w:pPr>
+        <w:spacing w:after="0" w:line="240" w:lineRule="auto"/>
+      </w:pPr>
+      <w:r>
+        <w:continuationSeparator/>
+      </w:r>
+    </w:p>
+  </w:endnote>
+</w:endnotes>
+</file>
+
+<file path=word/footer1.xml><?xml version="1.0" encoding="utf-8"?>
+<w:ftr xmlns:wpc="http://schemas.microsoft.com/office/word/2010/wordprocessingCanvas" xmlns:cx="http://schemas.microsoft.com/office/drawing/2014/chartex" xmlns:cx1="http://schemas.microsoft.com/office/drawing/2015/9/8/chartex" xmlns:cx2="http://schemas.microsoft.com/office/drawing/2015/10/21/chartex" xmlns:cx3="http://schemas.microsoft.com/office/drawing/2016/5/9/chartex" xmlns:cx4="http://schemas.microsoft.com/office/drawing/2016/5/10/chartex" xmlns:cx5="http://schemas.microsoft.com/office/drawing/2016/5/11/chartex" xmlns:cx6="http://schemas.microsoft.com/office/drawing/2016/5/12/chartex" xmlns:cx7="http://schemas.microsoft.com/office/drawing/2016/5/13/chartex" xmlns:cx8="http://schemas.microsoft.com/office/drawing/2016/5/14/chartex" xmlns:mc="http://schemas.openxmlformats.org/markup-compatibility/2006" xmlns:aink="http://schemas.microsoft.com/office/drawing/2016/ink" xmlns:am3d="http://schemas.microsoft.com/office/drawing/2017/model3d" xmlns:o="urn:schemas-microsoft-com:office:office" xmlns:oel="http://schemas.microsoft.com/office/2019/extlst" xmlns:r="http://schemas.openxmlformats.org/officeDocument/2006/relationships" xmlns:m="http://schemas.openxmlformats.org/officeDocument/2006/math" xmlns:v="urn:schemas-microsoft-com:vml" xmlns:wp14="http://schemas.microsoft.com/office/word/2010/wordprocessingDrawing" xmlns:wp="http://schemas.openxmlformats.org/drawingml/2006/wordprocessingDrawing" xmlns:w10="urn:schemas-microsoft-com:office:word" xmlns:w="http://schemas.openxmlformats.org/wordprocessingml/2006/main" xmlns:w14="http://schemas.microsoft.com/office/word/2010/wordml" xmlns:w15="http://schemas.microsoft.com/office/word/2012/wordml" xmlns:w16cex="http://schemas.microsoft.com/office/word/2018/wordml/cex" xmlns:w16cid="http://schemas.microsoft.com/office/word/2016/wordml/cid" xmlns:w16="http://schemas.microsoft.com/office/word/2018/wordml" xmlns:w16du="http://schemas.microsoft.com/office/word/2023/wordml/word16du" xmlns:w16sdtdh="http://schemas.microsoft.com/office/word/2020/wordml/sdtdatahash" xmlns:w16sdtfl="http://schemas.microsoft.com/office/word/2024/wordml/sdtformatlock" xmlns:w16se="http://schemas.microsoft.com/office/word/2015/wordml/symex" xmlns:wpg="http://schemas.microsoft.com/office/word/2010/wordprocessingGroup" xmlns:wpi="http://schemas.microsoft.com/office/word/2010/wordprocessingInk" xmlns:wne="http://schemas.microsoft.com/office/word/2006/wordml" xmlns:wps="http://schemas.microsoft.com/office/word/2010/wordprocessingShape" mc:Ignorable="w14 w15 w16se w16cid w16 w16cex w16sdtdh w16sdtfl w16du wp14">
+  <w:sdt>
+    <w:sdtPr>
+      <w:id w:val="1031914310"/>
+      <w:docPartObj>
+        <w:docPartGallery w:val="Page Numbers (Bottom of Page)"/>
+        <w:docPartUnique/>
+      </w:docPartObj>
+    </w:sdtPr>
+    <w:sdtEndPr>
+      <w:rPr>
+        <w:noProof/>
+      </w:rPr>
+    </w:sdtEndPr>
+    <w:sdtContent>
+      <w:p>
+        <w:pPr>
+          <w:pStyle w:val="Footer"/>
+          <w:jc w:val="right"/>
+        </w:pPr>
+        <w:r>
+          <w:fldChar w:fldCharType="begin"/>
+        </w:r>
+        <w:r>
+          <w:instrText xml:space="preserve"> PAGE   \* MERGEFORMAT </w:instrText>
+        </w:r>
+        <w:r>
+          <w:fldChar w:fldCharType="separate"/>
+        </w:r>
+        <w:r>
+          <w:rPr>
+            <w:noProof/>
+          </w:rPr>
+          <w:t>2</w:t>
+        </w:r>
+        <w:r>
+          <w:rPr>
+            <w:noProof/>
+          </w:rPr>
+          <w:fldChar w:fldCharType="end"/>
+        </w:r>
+      </w:p>
+    </w:sdtContent>
+  </w:sdt>
+  <w:p>
+    <w:pPr>
+      <w:pStyle w:val="Footer"/>
+    </w:pPr>
+  </w:p>
+</w:ftr>
+</file>
+
+<file path=word/footnotes.xml><?xml version="1.0" encoding="utf-8"?>
+<w:footnotes xmlns:wpc="http://schemas.microsoft.com/office/word/2010/wordprocessingCanvas" xmlns:cx="http://schemas.microsoft.com/office/drawing/2014/chartex" xmlns:cx1="http://schemas.microsoft.com/office/drawing/2015/9/8/chartex" xmlns:cx2="http://schemas.microsoft.com/office/drawing/2015/10/21/chartex" xmlns:cx3="http://schemas.microsoft.com/office/drawing/2016/5/9/chartex" xmlns:cx4="http://schemas.microsoft.com/office/drawing/2016/5/10/chartex" xmlns:cx5="http://schemas.microsoft.com/office/drawing/2016/5/11/chartex" xmlns:cx6="http://schemas.microsoft.com/office/drawing/2016/5/12/chartex" xmlns:cx7="http://schemas.microsoft.com/office/drawing/2016/5/13/chartex" xmlns:cx8="http://schemas.microsoft.com/office/drawing/2016/5/14/chartex" xmlns:mc="http://schemas.openxmlformats.org/markup-compatibility/2006" xmlns:aink="http://schemas.microsoft.com/office/drawing/2016/ink" xmlns:am3d="http://schemas.microsoft.com/office/drawing/2017/model3d" xmlns:o="urn:schemas-microsoft-com:office:office" xmlns:oel="http://schemas.microsoft.com/office/2019/extlst" xmlns:r="http://schemas.openxmlformats.org/officeDocument/2006/relationships" xmlns:m="http://schemas.openxmlformats.org/officeDocument/2006/math" xmlns:v="urn:schemas-microsoft-com:vml" xmlns:wp14="http://schemas.microsoft.com/office/word/2010/wordprocessingDrawing" xmlns:wp="http://schemas.openxmlformats.org/drawingml/2006/wordprocessingDrawing" xmlns:w10="urn:schemas-microsoft-com:office:word" xmlns:w="http://schemas.openxmlformats.org/wordprocessingml/2006/main" xmlns:w14="http://schemas.microsoft.com/office/word/2010/wordml" xmlns:w15="http://schemas.microsoft.com/office/word/2012/wordml" xmlns:w16cex="http://schemas.microsoft.com/office/word/2018/wordml/cex" xmlns:w16cid="http://schemas.microsoft.com/office/word/2016/wordml/cid" xmlns:w16="http://schemas.microsoft.com/office/word/2018/wordml" xmlns:w16du="http://schemas.microsoft.com/office/word/2023/wordml/word16du" xmlns:w16sdtdh="http://schemas.microsoft.com/office/word/2020/wordml/sdtdatahash" xmlns:w16sdtfl="http://schemas.microsoft.com/office/word/2024/wordml/sdtformatlock" xmlns:w16se="http://schemas.microsoft.com/office/word/2015/wordml/symex" xmlns:wpg="http://schemas.microsoft.com/office/word/2010/wordprocessingGroup" xmlns:wpi="http://schemas.microsoft.com/office/word/2010/wordprocessingInk" xmlns:wne="http://schemas.microsoft.com/office/word/2006/wordml" xmlns:wps="http://schemas.microsoft.com/office/word/2010/wordprocessingShape" mc:Ignorable="w14 w15 w16se w16cid w16 w16cex w16sdtdh w16sdtfl w16du wp14">
+  <w:footnote w:type="separator" w:id="-1">
+    <w:p>
+      <w:pPr>
+        <w:spacing w:after="0" w:line="240" w:lineRule="auto"/>
+      </w:pPr>
+      <w:r>
+        <w:separator/>
+      </w:r>
+    </w:p>
+  </w:footnote>
+  <w:footnote w:type="continuationSeparator" w:id="0">
+    <w:p>
+      <w:pPr>
+        <w:spacing w:after="0" w:line="240" w:lineRule="auto"/>
+      </w:pPr>
+      <w:r>
+        <w:continuationSeparator/>
+      </w:r>
+    </w:p>
+  </w:footnote>
+</w:footnotes>
 </file>
 
 <file path=word/numbering.xml><?xml version="1.0" encoding="utf-8"?>
@@ -5309,6 +7857,119 @@
     </w:lvl>
   </w:abstractNum>
   <w:abstractNum w:abstractNumId="1" w15:restartNumberingAfterBreak="0">
+    <w:nsid w:val="0ADD6A11"/>
+    <w:multiLevelType w:val="hybridMultilevel"/>
+    <w:tmpl w:val="A4EC89FA"/>
+    <w:lvl w:ilvl="0" w:tplc="04090001">
+      <w:start w:val="1"/>
+      <w:numFmt w:val="bullet"/>
+      <w:lvlText w:val=""/>
+      <w:lvlJc w:val="left"/>
+      <w:pPr>
+        <w:ind w:left="720" w:hanging="360"/>
+      </w:pPr>
+      <w:rPr>
+        <w:rFonts w:ascii="Symbol" w:hAnsi="Symbol" w:hint="default"/>
+      </w:rPr>
+    </w:lvl>
+    <w:lvl w:ilvl="1" w:tplc="04090003" w:tentative="1">
+      <w:start w:val="1"/>
+      <w:numFmt w:val="bullet"/>
+      <w:lvlText w:val="o"/>
+      <w:lvlJc w:val="left"/>
+      <w:pPr>
+        <w:ind w:left="1440" w:hanging="360"/>
+      </w:pPr>
+      <w:rPr>
+        <w:rFonts w:ascii="Courier New" w:hAnsi="Courier New" w:cs="Courier New" w:hint="default"/>
+      </w:rPr>
+    </w:lvl>
+    <w:lvl w:ilvl="2" w:tplc="04090005" w:tentative="1">
+      <w:start w:val="1"/>
+      <w:numFmt w:val="bullet"/>
+      <w:lvlText w:val=""/>
+      <w:lvlJc w:val="left"/>
+      <w:pPr>
+        <w:ind w:left="2160" w:hanging="360"/>
+      </w:pPr>
+      <w:rPr>
+        <w:rFonts w:ascii="Wingdings" w:hAnsi="Wingdings" w:hint="default"/>
+      </w:rPr>
+    </w:lvl>
+    <w:lvl w:ilvl="3" w:tplc="04090001" w:tentative="1">
+      <w:start w:val="1"/>
+      <w:numFmt w:val="bullet"/>
+      <w:lvlText w:val=""/>
+      <w:lvlJc w:val="left"/>
+      <w:pPr>
+        <w:ind w:left="2880" w:hanging="360"/>
+      </w:pPr>
+      <w:rPr>
+        <w:rFonts w:ascii="Symbol" w:hAnsi="Symbol" w:hint="default"/>
+      </w:rPr>
+    </w:lvl>
+    <w:lvl w:ilvl="4" w:tplc="04090003" w:tentative="1">
+      <w:start w:val="1"/>
+      <w:numFmt w:val="bullet"/>
+      <w:lvlText w:val="o"/>
+      <w:lvlJc w:val="left"/>
+      <w:pPr>
+        <w:ind w:left="3600" w:hanging="360"/>
+      </w:pPr>
+      <w:rPr>
+        <w:rFonts w:ascii="Courier New" w:hAnsi="Courier New" w:cs="Courier New" w:hint="default"/>
+      </w:rPr>
+    </w:lvl>
+    <w:lvl w:ilvl="5" w:tplc="04090005" w:tentative="1">
+      <w:start w:val="1"/>
+      <w:numFmt w:val="bullet"/>
+      <w:lvlText w:val=""/>
+      <w:lvlJc w:val="left"/>
+      <w:pPr>
+        <w:ind w:left="4320" w:hanging="360"/>
+      </w:pPr>
+      <w:rPr>
+        <w:rFonts w:ascii="Wingdings" w:hAnsi="Wingdings" w:hint="default"/>
+      </w:rPr>
+    </w:lvl>
+    <w:lvl w:ilvl="6" w:tplc="04090001" w:tentative="1">
+      <w:start w:val="1"/>
+      <w:numFmt w:val="bullet"/>
+      <w:lvlText w:val=""/>
+      <w:lvlJc w:val="left"/>
+      <w:pPr>
+        <w:ind w:left="5040" w:hanging="360"/>
+      </w:pPr>
+      <w:rPr>
+        <w:rFonts w:ascii="Symbol" w:hAnsi="Symbol" w:hint="default"/>
+      </w:rPr>
+    </w:lvl>
+    <w:lvl w:ilvl="7" w:tplc="04090003" w:tentative="1">
+      <w:start w:val="1"/>
+      <w:numFmt w:val="bullet"/>
+      <w:lvlText w:val="o"/>
+      <w:lvlJc w:val="left"/>
+      <w:pPr>
+        <w:ind w:left="5760" w:hanging="360"/>
+      </w:pPr>
+      <w:rPr>
+        <w:rFonts w:ascii="Courier New" w:hAnsi="Courier New" w:cs="Courier New" w:hint="default"/>
+      </w:rPr>
+    </w:lvl>
+    <w:lvl w:ilvl="8" w:tplc="04090005" w:tentative="1">
+      <w:start w:val="1"/>
+      <w:numFmt w:val="bullet"/>
+      <w:lvlText w:val=""/>
+      <w:lvlJc w:val="left"/>
+      <w:pPr>
+        <w:ind w:left="6480" w:hanging="360"/>
+      </w:pPr>
+      <w:rPr>
+        <w:rFonts w:ascii="Wingdings" w:hAnsi="Wingdings" w:hint="default"/>
+      </w:rPr>
+    </w:lvl>
+  </w:abstractNum>
+  <w:abstractNum w:abstractNumId="2" w15:restartNumberingAfterBreak="0">
     <w:nsid w:val="0CD62A9E"/>
     <w:multiLevelType w:val="hybridMultilevel"/>
     <w:tmpl w:val="4B8E1BCE"/>
@@ -5421,7 +8082,7 @@
       </w:rPr>
     </w:lvl>
   </w:abstractNum>
-  <w:abstractNum w:abstractNumId="2" w15:restartNumberingAfterBreak="0">
+  <w:abstractNum w:abstractNumId="3" w15:restartNumberingAfterBreak="0">
     <w:nsid w:val="16741CA3"/>
     <w:multiLevelType w:val="multilevel"/>
     <w:tmpl w:val="F356BDA4"/>
@@ -5534,7 +8195,7 @@
       </w:rPr>
     </w:lvl>
   </w:abstractNum>
-  <w:abstractNum w:abstractNumId="3" w15:restartNumberingAfterBreak="0">
+  <w:abstractNum w:abstractNumId="4" w15:restartNumberingAfterBreak="0">
     <w:nsid w:val="1A3C12F2"/>
     <w:multiLevelType w:val="multilevel"/>
     <w:tmpl w:val="0409001F"/>
@@ -5620,7 +8281,7 @@
       </w:pPr>
     </w:lvl>
   </w:abstractNum>
-  <w:abstractNum w:abstractNumId="4" w15:restartNumberingAfterBreak="0">
+  <w:abstractNum w:abstractNumId="5" w15:restartNumberingAfterBreak="0">
     <w:nsid w:val="1E2D65CB"/>
     <w:multiLevelType w:val="multilevel"/>
     <w:tmpl w:val="F356BDA4"/>
@@ -5733,7 +8394,120 @@
       </w:rPr>
     </w:lvl>
   </w:abstractNum>
-  <w:abstractNum w:abstractNumId="5" w15:restartNumberingAfterBreak="0">
+  <w:abstractNum w:abstractNumId="6" w15:restartNumberingAfterBreak="0">
+    <w:nsid w:val="20F74F0C"/>
+    <w:multiLevelType w:val="hybridMultilevel"/>
+    <w:tmpl w:val="9B7091AC"/>
+    <w:lvl w:ilvl="0" w:tplc="04090001">
+      <w:start w:val="1"/>
+      <w:numFmt w:val="bullet"/>
+      <w:lvlText w:val=""/>
+      <w:lvlJc w:val="left"/>
+      <w:pPr>
+        <w:ind w:left="720" w:hanging="360"/>
+      </w:pPr>
+      <w:rPr>
+        <w:rFonts w:ascii="Symbol" w:hAnsi="Symbol" w:hint="default"/>
+      </w:rPr>
+    </w:lvl>
+    <w:lvl w:ilvl="1" w:tplc="04090003" w:tentative="1">
+      <w:start w:val="1"/>
+      <w:numFmt w:val="bullet"/>
+      <w:lvlText w:val="o"/>
+      <w:lvlJc w:val="left"/>
+      <w:pPr>
+        <w:ind w:left="1440" w:hanging="360"/>
+      </w:pPr>
+      <w:rPr>
+        <w:rFonts w:ascii="Courier New" w:hAnsi="Courier New" w:cs="Courier New" w:hint="default"/>
+      </w:rPr>
+    </w:lvl>
+    <w:lvl w:ilvl="2" w:tplc="04090005" w:tentative="1">
+      <w:start w:val="1"/>
+      <w:numFmt w:val="bullet"/>
+      <w:lvlText w:val=""/>
+      <w:lvlJc w:val="left"/>
+      <w:pPr>
+        <w:ind w:left="2160" w:hanging="360"/>
+      </w:pPr>
+      <w:rPr>
+        <w:rFonts w:ascii="Wingdings" w:hAnsi="Wingdings" w:hint="default"/>
+      </w:rPr>
+    </w:lvl>
+    <w:lvl w:ilvl="3" w:tplc="04090001" w:tentative="1">
+      <w:start w:val="1"/>
+      <w:numFmt w:val="bullet"/>
+      <w:lvlText w:val=""/>
+      <w:lvlJc w:val="left"/>
+      <w:pPr>
+        <w:ind w:left="2880" w:hanging="360"/>
+      </w:pPr>
+      <w:rPr>
+        <w:rFonts w:ascii="Symbol" w:hAnsi="Symbol" w:hint="default"/>
+      </w:rPr>
+    </w:lvl>
+    <w:lvl w:ilvl="4" w:tplc="04090003" w:tentative="1">
+      <w:start w:val="1"/>
+      <w:numFmt w:val="bullet"/>
+      <w:lvlText w:val="o"/>
+      <w:lvlJc w:val="left"/>
+      <w:pPr>
+        <w:ind w:left="3600" w:hanging="360"/>
+      </w:pPr>
+      <w:rPr>
+        <w:rFonts w:ascii="Courier New" w:hAnsi="Courier New" w:cs="Courier New" w:hint="default"/>
+      </w:rPr>
+    </w:lvl>
+    <w:lvl w:ilvl="5" w:tplc="04090005" w:tentative="1">
+      <w:start w:val="1"/>
+      <w:numFmt w:val="bullet"/>
+      <w:lvlText w:val=""/>
+      <w:lvlJc w:val="left"/>
+      <w:pPr>
+        <w:ind w:left="4320" w:hanging="360"/>
+      </w:pPr>
+      <w:rPr>
+        <w:rFonts w:ascii="Wingdings" w:hAnsi="Wingdings" w:hint="default"/>
+      </w:rPr>
+    </w:lvl>
+    <w:lvl w:ilvl="6" w:tplc="04090001" w:tentative="1">
+      <w:start w:val="1"/>
+      <w:numFmt w:val="bullet"/>
+      <w:lvlText w:val=""/>
+      <w:lvlJc w:val="left"/>
+      <w:pPr>
+        <w:ind w:left="5040" w:hanging="360"/>
+      </w:pPr>
+      <w:rPr>
+        <w:rFonts w:ascii="Symbol" w:hAnsi="Symbol" w:hint="default"/>
+      </w:rPr>
+    </w:lvl>
+    <w:lvl w:ilvl="7" w:tplc="04090003" w:tentative="1">
+      <w:start w:val="1"/>
+      <w:numFmt w:val="bullet"/>
+      <w:lvlText w:val="o"/>
+      <w:lvlJc w:val="left"/>
+      <w:pPr>
+        <w:ind w:left="5760" w:hanging="360"/>
+      </w:pPr>
+      <w:rPr>
+        <w:rFonts w:ascii="Courier New" w:hAnsi="Courier New" w:cs="Courier New" w:hint="default"/>
+      </w:rPr>
+    </w:lvl>
+    <w:lvl w:ilvl="8" w:tplc="04090005" w:tentative="1">
+      <w:start w:val="1"/>
+      <w:numFmt w:val="bullet"/>
+      <w:lvlText w:val=""/>
+      <w:lvlJc w:val="left"/>
+      <w:pPr>
+        <w:ind w:left="6480" w:hanging="360"/>
+      </w:pPr>
+      <w:rPr>
+        <w:rFonts w:ascii="Wingdings" w:hAnsi="Wingdings" w:hint="default"/>
+      </w:rPr>
+    </w:lvl>
+  </w:abstractNum>
+  <w:abstractNum w:abstractNumId="7" w15:restartNumberingAfterBreak="0">
     <w:nsid w:val="24B8688D"/>
     <w:multiLevelType w:val="multilevel"/>
     <w:tmpl w:val="F356BDA4"/>
@@ -5846,7 +8620,346 @@
       </w:rPr>
     </w:lvl>
   </w:abstractNum>
-  <w:abstractNum w:abstractNumId="6" w15:restartNumberingAfterBreak="0">
+  <w:abstractNum w:abstractNumId="8" w15:restartNumberingAfterBreak="0">
+    <w:nsid w:val="2A6A701D"/>
+    <w:multiLevelType w:val="multilevel"/>
+    <w:tmpl w:val="F356BDA4"/>
+    <w:lvl w:ilvl="0">
+      <w:start w:val="1"/>
+      <w:numFmt w:val="decimal"/>
+      <w:lvlText w:val="%1"/>
+      <w:lvlJc w:val="left"/>
+      <w:pPr>
+        <w:ind w:left="420" w:hanging="420"/>
+      </w:pPr>
+      <w:rPr>
+        <w:rFonts w:hint="default"/>
+      </w:rPr>
+    </w:lvl>
+    <w:lvl w:ilvl="1">
+      <w:start w:val="1"/>
+      <w:numFmt w:val="decimal"/>
+      <w:lvlText w:val="%1.%2"/>
+      <w:lvlJc w:val="left"/>
+      <w:pPr>
+        <w:ind w:left="720" w:hanging="720"/>
+      </w:pPr>
+      <w:rPr>
+        <w:rFonts w:hint="default"/>
+      </w:rPr>
+    </w:lvl>
+    <w:lvl w:ilvl="2">
+      <w:start w:val="1"/>
+      <w:numFmt w:val="decimal"/>
+      <w:lvlText w:val="%1.%2.%3"/>
+      <w:lvlJc w:val="left"/>
+      <w:pPr>
+        <w:ind w:left="720" w:hanging="720"/>
+      </w:pPr>
+      <w:rPr>
+        <w:rFonts w:hint="default"/>
+      </w:rPr>
+    </w:lvl>
+    <w:lvl w:ilvl="3">
+      <w:start w:val="1"/>
+      <w:numFmt w:val="decimal"/>
+      <w:lvlText w:val="%1.%2.%3.%4"/>
+      <w:lvlJc w:val="left"/>
+      <w:pPr>
+        <w:ind w:left="1080" w:hanging="1080"/>
+      </w:pPr>
+      <w:rPr>
+        <w:rFonts w:hint="default"/>
+      </w:rPr>
+    </w:lvl>
+    <w:lvl w:ilvl="4">
+      <w:start w:val="1"/>
+      <w:numFmt w:val="decimal"/>
+      <w:lvlText w:val="%1.%2.%3.%4.%5"/>
+      <w:lvlJc w:val="left"/>
+      <w:pPr>
+        <w:ind w:left="1440" w:hanging="1440"/>
+      </w:pPr>
+      <w:rPr>
+        <w:rFonts w:hint="default"/>
+      </w:rPr>
+    </w:lvl>
+    <w:lvl w:ilvl="5">
+      <w:start w:val="1"/>
+      <w:numFmt w:val="decimal"/>
+      <w:lvlText w:val="%1.%2.%3.%4.%5.%6"/>
+      <w:lvlJc w:val="left"/>
+      <w:pPr>
+        <w:ind w:left="1440" w:hanging="1440"/>
+      </w:pPr>
+      <w:rPr>
+        <w:rFonts w:hint="default"/>
+      </w:rPr>
+    </w:lvl>
+    <w:lvl w:ilvl="6">
+      <w:start w:val="1"/>
+      <w:numFmt w:val="decimal"/>
+      <w:lvlText w:val="%1.%2.%3.%4.%5.%6.%7"/>
+      <w:lvlJc w:val="left"/>
+      <w:pPr>
+        <w:ind w:left="1800" w:hanging="1800"/>
+      </w:pPr>
+      <w:rPr>
+        <w:rFonts w:hint="default"/>
+      </w:rPr>
+    </w:lvl>
+    <w:lvl w:ilvl="7">
+      <w:start w:val="1"/>
+      <w:numFmt w:val="decimal"/>
+      <w:lvlText w:val="%1.%2.%3.%4.%5.%6.%7.%8"/>
+      <w:lvlJc w:val="left"/>
+      <w:pPr>
+        <w:ind w:left="2160" w:hanging="2160"/>
+      </w:pPr>
+      <w:rPr>
+        <w:rFonts w:hint="default"/>
+      </w:rPr>
+    </w:lvl>
+    <w:lvl w:ilvl="8">
+      <w:start w:val="1"/>
+      <w:numFmt w:val="decimal"/>
+      <w:lvlText w:val="%1.%2.%3.%4.%5.%6.%7.%8.%9"/>
+      <w:lvlJc w:val="left"/>
+      <w:pPr>
+        <w:ind w:left="2160" w:hanging="2160"/>
+      </w:pPr>
+      <w:rPr>
+        <w:rFonts w:hint="default"/>
+      </w:rPr>
+    </w:lvl>
+  </w:abstractNum>
+  <w:abstractNum w:abstractNumId="9" w15:restartNumberingAfterBreak="0">
+    <w:nsid w:val="2F870A14"/>
+    <w:multiLevelType w:val="multilevel"/>
+    <w:tmpl w:val="F356BDA4"/>
+    <w:lvl w:ilvl="0">
+      <w:start w:val="1"/>
+      <w:numFmt w:val="decimal"/>
+      <w:lvlText w:val="%1"/>
+      <w:lvlJc w:val="left"/>
+      <w:pPr>
+        <w:ind w:left="420" w:hanging="420"/>
+      </w:pPr>
+      <w:rPr>
+        <w:rFonts w:hint="default"/>
+      </w:rPr>
+    </w:lvl>
+    <w:lvl w:ilvl="1">
+      <w:start w:val="1"/>
+      <w:numFmt w:val="decimal"/>
+      <w:lvlText w:val="%1.%2"/>
+      <w:lvlJc w:val="left"/>
+      <w:pPr>
+        <w:ind w:left="720" w:hanging="720"/>
+      </w:pPr>
+      <w:rPr>
+        <w:rFonts w:hint="default"/>
+      </w:rPr>
+    </w:lvl>
+    <w:lvl w:ilvl="2">
+      <w:start w:val="1"/>
+      <w:numFmt w:val="decimal"/>
+      <w:lvlText w:val="%1.%2.%3"/>
+      <w:lvlJc w:val="left"/>
+      <w:pPr>
+        <w:ind w:left="720" w:hanging="720"/>
+      </w:pPr>
+      <w:rPr>
+        <w:rFonts w:hint="default"/>
+      </w:rPr>
+    </w:lvl>
+    <w:lvl w:ilvl="3">
+      <w:start w:val="1"/>
+      <w:numFmt w:val="decimal"/>
+      <w:lvlText w:val="%1.%2.%3.%4"/>
+      <w:lvlJc w:val="left"/>
+      <w:pPr>
+        <w:ind w:left="1080" w:hanging="1080"/>
+      </w:pPr>
+      <w:rPr>
+        <w:rFonts w:hint="default"/>
+      </w:rPr>
+    </w:lvl>
+    <w:lvl w:ilvl="4">
+      <w:start w:val="1"/>
+      <w:numFmt w:val="decimal"/>
+      <w:lvlText w:val="%1.%2.%3.%4.%5"/>
+      <w:lvlJc w:val="left"/>
+      <w:pPr>
+        <w:ind w:left="1440" w:hanging="1440"/>
+      </w:pPr>
+      <w:rPr>
+        <w:rFonts w:hint="default"/>
+      </w:rPr>
+    </w:lvl>
+    <w:lvl w:ilvl="5">
+      <w:start w:val="1"/>
+      <w:numFmt w:val="decimal"/>
+      <w:lvlText w:val="%1.%2.%3.%4.%5.%6"/>
+      <w:lvlJc w:val="left"/>
+      <w:pPr>
+        <w:ind w:left="1440" w:hanging="1440"/>
+      </w:pPr>
+      <w:rPr>
+        <w:rFonts w:hint="default"/>
+      </w:rPr>
+    </w:lvl>
+    <w:lvl w:ilvl="6">
+      <w:start w:val="1"/>
+      <w:numFmt w:val="decimal"/>
+      <w:lvlText w:val="%1.%2.%3.%4.%5.%6.%7"/>
+      <w:lvlJc w:val="left"/>
+      <w:pPr>
+        <w:ind w:left="1800" w:hanging="1800"/>
+      </w:pPr>
+      <w:rPr>
+        <w:rFonts w:hint="default"/>
+      </w:rPr>
+    </w:lvl>
+    <w:lvl w:ilvl="7">
+      <w:start w:val="1"/>
+      <w:numFmt w:val="decimal"/>
+      <w:lvlText w:val="%1.%2.%3.%4.%5.%6.%7.%8"/>
+      <w:lvlJc w:val="left"/>
+      <w:pPr>
+        <w:ind w:left="2160" w:hanging="2160"/>
+      </w:pPr>
+      <w:rPr>
+        <w:rFonts w:hint="default"/>
+      </w:rPr>
+    </w:lvl>
+    <w:lvl w:ilvl="8">
+      <w:start w:val="1"/>
+      <w:numFmt w:val="decimal"/>
+      <w:lvlText w:val="%1.%2.%3.%4.%5.%6.%7.%8.%9"/>
+      <w:lvlJc w:val="left"/>
+      <w:pPr>
+        <w:ind w:left="2160" w:hanging="2160"/>
+      </w:pPr>
+      <w:rPr>
+        <w:rFonts w:hint="default"/>
+      </w:rPr>
+    </w:lvl>
+  </w:abstractNum>
+  <w:abstractNum w:abstractNumId="10" w15:restartNumberingAfterBreak="0">
+    <w:nsid w:val="383F0FA8"/>
+    <w:multiLevelType w:val="hybridMultilevel"/>
+    <w:tmpl w:val="99446D9E"/>
+    <w:lvl w:ilvl="0" w:tplc="04090001">
+      <w:start w:val="1"/>
+      <w:numFmt w:val="bullet"/>
+      <w:lvlText w:val=""/>
+      <w:lvlJc w:val="left"/>
+      <w:pPr>
+        <w:ind w:left="1080" w:hanging="360"/>
+      </w:pPr>
+      <w:rPr>
+        <w:rFonts w:ascii="Symbol" w:hAnsi="Symbol" w:hint="default"/>
+      </w:rPr>
+    </w:lvl>
+    <w:lvl w:ilvl="1" w:tplc="04090003">
+      <w:start w:val="1"/>
+      <w:numFmt w:val="bullet"/>
+      <w:lvlText w:val="o"/>
+      <w:lvlJc w:val="left"/>
+      <w:pPr>
+        <w:ind w:left="1800" w:hanging="360"/>
+      </w:pPr>
+      <w:rPr>
+        <w:rFonts w:ascii="Courier New" w:hAnsi="Courier New" w:cs="Courier New" w:hint="default"/>
+      </w:rPr>
+    </w:lvl>
+    <w:lvl w:ilvl="2" w:tplc="04090005" w:tentative="1">
+      <w:start w:val="1"/>
+      <w:numFmt w:val="bullet"/>
+      <w:lvlText w:val=""/>
+      <w:lvlJc w:val="left"/>
+      <w:pPr>
+        <w:ind w:left="2520" w:hanging="360"/>
+      </w:pPr>
+      <w:rPr>
+        <w:rFonts w:ascii="Wingdings" w:hAnsi="Wingdings" w:hint="default"/>
+      </w:rPr>
+    </w:lvl>
+    <w:lvl w:ilvl="3" w:tplc="04090001" w:tentative="1">
+      <w:start w:val="1"/>
+      <w:numFmt w:val="bullet"/>
+      <w:lvlText w:val=""/>
+      <w:lvlJc w:val="left"/>
+      <w:pPr>
+        <w:ind w:left="3240" w:hanging="360"/>
+      </w:pPr>
+      <w:rPr>
+        <w:rFonts w:ascii="Symbol" w:hAnsi="Symbol" w:hint="default"/>
+      </w:rPr>
+    </w:lvl>
+    <w:lvl w:ilvl="4" w:tplc="04090003" w:tentative="1">
+      <w:start w:val="1"/>
+      <w:numFmt w:val="bullet"/>
+      <w:lvlText w:val="o"/>
+      <w:lvlJc w:val="left"/>
+      <w:pPr>
+        <w:ind w:left="3960" w:hanging="360"/>
+      </w:pPr>
+      <w:rPr>
+        <w:rFonts w:ascii="Courier New" w:hAnsi="Courier New" w:cs="Courier New" w:hint="default"/>
+      </w:rPr>
+    </w:lvl>
+    <w:lvl w:ilvl="5" w:tplc="04090005" w:tentative="1">
+      <w:start w:val="1"/>
+      <w:numFmt w:val="bullet"/>
+      <w:lvlText w:val=""/>
+      <w:lvlJc w:val="left"/>
+      <w:pPr>
+        <w:ind w:left="4680" w:hanging="360"/>
+      </w:pPr>
+      <w:rPr>
+        <w:rFonts w:ascii="Wingdings" w:hAnsi="Wingdings" w:hint="default"/>
+      </w:rPr>
+    </w:lvl>
+    <w:lvl w:ilvl="6" w:tplc="04090001" w:tentative="1">
+      <w:start w:val="1"/>
+      <w:numFmt w:val="bullet"/>
+      <w:lvlText w:val=""/>
+      <w:lvlJc w:val="left"/>
+      <w:pPr>
+        <w:ind w:left="5400" w:hanging="360"/>
+      </w:pPr>
+      <w:rPr>
+        <w:rFonts w:ascii="Symbol" w:hAnsi="Symbol" w:hint="default"/>
+      </w:rPr>
+    </w:lvl>
+    <w:lvl w:ilvl="7" w:tplc="04090003" w:tentative="1">
+      <w:start w:val="1"/>
+      <w:numFmt w:val="bullet"/>
+      <w:lvlText w:val="o"/>
+      <w:lvlJc w:val="left"/>
+      <w:pPr>
+        <w:ind w:left="6120" w:hanging="360"/>
+      </w:pPr>
+      <w:rPr>
+        <w:rFonts w:ascii="Courier New" w:hAnsi="Courier New" w:cs="Courier New" w:hint="default"/>
+      </w:rPr>
+    </w:lvl>
+    <w:lvl w:ilvl="8" w:tplc="04090005" w:tentative="1">
+      <w:start w:val="1"/>
+      <w:numFmt w:val="bullet"/>
+      <w:lvlText w:val=""/>
+      <w:lvlJc w:val="left"/>
+      <w:pPr>
+        <w:ind w:left="6840" w:hanging="360"/>
+      </w:pPr>
+      <w:rPr>
+        <w:rFonts w:ascii="Wingdings" w:hAnsi="Wingdings" w:hint="default"/>
+      </w:rPr>
+    </w:lvl>
+  </w:abstractNum>
+  <w:abstractNum w:abstractNumId="11" w15:restartNumberingAfterBreak="0">
     <w:nsid w:val="3E032A71"/>
     <w:multiLevelType w:val="multilevel"/>
     <w:tmpl w:val="F356BDA4"/>
@@ -5959,7 +9072,7 @@
       </w:rPr>
     </w:lvl>
   </w:abstractNum>
-  <w:abstractNum w:abstractNumId="7" w15:restartNumberingAfterBreak="0">
+  <w:abstractNum w:abstractNumId="12" w15:restartNumberingAfterBreak="0">
     <w:nsid w:val="3F862D23"/>
     <w:multiLevelType w:val="multilevel"/>
     <w:tmpl w:val="0409001F"/>
@@ -6045,7 +9158,7 @@
       </w:pPr>
     </w:lvl>
   </w:abstractNum>
-  <w:abstractNum w:abstractNumId="8" w15:restartNumberingAfterBreak="0">
+  <w:abstractNum w:abstractNumId="13" w15:restartNumberingAfterBreak="0">
     <w:nsid w:val="47B06FBF"/>
     <w:multiLevelType w:val="multilevel"/>
     <w:tmpl w:val="0409001F"/>
@@ -6131,7 +9244,7 @@
       </w:pPr>
     </w:lvl>
   </w:abstractNum>
-  <w:abstractNum w:abstractNumId="9" w15:restartNumberingAfterBreak="0">
+  <w:abstractNum w:abstractNumId="14" w15:restartNumberingAfterBreak="0">
     <w:nsid w:val="50BA2CCD"/>
     <w:multiLevelType w:val="hybridMultilevel"/>
     <w:tmpl w:val="CDE4473E"/>
@@ -6223,7 +9336,120 @@
       </w:pPr>
     </w:lvl>
   </w:abstractNum>
-  <w:abstractNum w:abstractNumId="10" w15:restartNumberingAfterBreak="0">
+  <w:abstractNum w:abstractNumId="15" w15:restartNumberingAfterBreak="0">
+    <w:nsid w:val="575943CF"/>
+    <w:multiLevelType w:val="hybridMultilevel"/>
+    <w:tmpl w:val="495CDE60"/>
+    <w:lvl w:ilvl="0" w:tplc="04090001">
+      <w:start w:val="1"/>
+      <w:numFmt w:val="bullet"/>
+      <w:lvlText w:val=""/>
+      <w:lvlJc w:val="left"/>
+      <w:pPr>
+        <w:ind w:left="720" w:hanging="360"/>
+      </w:pPr>
+      <w:rPr>
+        <w:rFonts w:ascii="Symbol" w:hAnsi="Symbol" w:hint="default"/>
+      </w:rPr>
+    </w:lvl>
+    <w:lvl w:ilvl="1" w:tplc="04090003" w:tentative="1">
+      <w:start w:val="1"/>
+      <w:numFmt w:val="bullet"/>
+      <w:lvlText w:val="o"/>
+      <w:lvlJc w:val="left"/>
+      <w:pPr>
+        <w:ind w:left="1440" w:hanging="360"/>
+      </w:pPr>
+      <w:rPr>
+        <w:rFonts w:ascii="Courier New" w:hAnsi="Courier New" w:cs="Courier New" w:hint="default"/>
+      </w:rPr>
+    </w:lvl>
+    <w:lvl w:ilvl="2" w:tplc="04090005" w:tentative="1">
+      <w:start w:val="1"/>
+      <w:numFmt w:val="bullet"/>
+      <w:lvlText w:val=""/>
+      <w:lvlJc w:val="left"/>
+      <w:pPr>
+        <w:ind w:left="2160" w:hanging="360"/>
+      </w:pPr>
+      <w:rPr>
+        <w:rFonts w:ascii="Wingdings" w:hAnsi="Wingdings" w:hint="default"/>
+      </w:rPr>
+    </w:lvl>
+    <w:lvl w:ilvl="3" w:tplc="04090001" w:tentative="1">
+      <w:start w:val="1"/>
+      <w:numFmt w:val="bullet"/>
+      <w:lvlText w:val=""/>
+      <w:lvlJc w:val="left"/>
+      <w:pPr>
+        <w:ind w:left="2880" w:hanging="360"/>
+      </w:pPr>
+      <w:rPr>
+        <w:rFonts w:ascii="Symbol" w:hAnsi="Symbol" w:hint="default"/>
+      </w:rPr>
+    </w:lvl>
+    <w:lvl w:ilvl="4" w:tplc="04090003" w:tentative="1">
+      <w:start w:val="1"/>
+      <w:numFmt w:val="bullet"/>
+      <w:lvlText w:val="o"/>
+      <w:lvlJc w:val="left"/>
+      <w:pPr>
+        <w:ind w:left="3600" w:hanging="360"/>
+      </w:pPr>
+      <w:rPr>
+        <w:rFonts w:ascii="Courier New" w:hAnsi="Courier New" w:cs="Courier New" w:hint="default"/>
+      </w:rPr>
+    </w:lvl>
+    <w:lvl w:ilvl="5" w:tplc="04090005" w:tentative="1">
+      <w:start w:val="1"/>
+      <w:numFmt w:val="bullet"/>
+      <w:lvlText w:val=""/>
+      <w:lvlJc w:val="left"/>
+      <w:pPr>
+        <w:ind w:left="4320" w:hanging="360"/>
+      </w:pPr>
+      <w:rPr>
+        <w:rFonts w:ascii="Wingdings" w:hAnsi="Wingdings" w:hint="default"/>
+      </w:rPr>
+    </w:lvl>
+    <w:lvl w:ilvl="6" w:tplc="04090001" w:tentative="1">
+      <w:start w:val="1"/>
+      <w:numFmt w:val="bullet"/>
+      <w:lvlText w:val=""/>
+      <w:lvlJc w:val="left"/>
+      <w:pPr>
+        <w:ind w:left="5040" w:hanging="360"/>
+      </w:pPr>
+      <w:rPr>
+        <w:rFonts w:ascii="Symbol" w:hAnsi="Symbol" w:hint="default"/>
+      </w:rPr>
+    </w:lvl>
+    <w:lvl w:ilvl="7" w:tplc="04090003" w:tentative="1">
+      <w:start w:val="1"/>
+      <w:numFmt w:val="bullet"/>
+      <w:lvlText w:val="o"/>
+      <w:lvlJc w:val="left"/>
+      <w:pPr>
+        <w:ind w:left="5760" w:hanging="360"/>
+      </w:pPr>
+      <w:rPr>
+        <w:rFonts w:ascii="Courier New" w:hAnsi="Courier New" w:cs="Courier New" w:hint="default"/>
+      </w:rPr>
+    </w:lvl>
+    <w:lvl w:ilvl="8" w:tplc="04090005" w:tentative="1">
+      <w:start w:val="1"/>
+      <w:numFmt w:val="bullet"/>
+      <w:lvlText w:val=""/>
+      <w:lvlJc w:val="left"/>
+      <w:pPr>
+        <w:ind w:left="6480" w:hanging="360"/>
+      </w:pPr>
+      <w:rPr>
+        <w:rFonts w:ascii="Wingdings" w:hAnsi="Wingdings" w:hint="default"/>
+      </w:rPr>
+    </w:lvl>
+  </w:abstractNum>
+  <w:abstractNum w:abstractNumId="16" w15:restartNumberingAfterBreak="0">
     <w:nsid w:val="58B306AB"/>
     <w:multiLevelType w:val="multilevel"/>
     <w:tmpl w:val="0409001F"/>
@@ -6309,7 +9535,7 @@
       </w:pPr>
     </w:lvl>
   </w:abstractNum>
-  <w:abstractNum w:abstractNumId="11" w15:restartNumberingAfterBreak="0">
+  <w:abstractNum w:abstractNumId="17" w15:restartNumberingAfterBreak="0">
     <w:nsid w:val="61623EF6"/>
     <w:multiLevelType w:val="multilevel"/>
     <w:tmpl w:val="F356BDA4"/>
@@ -6422,7 +9648,7 @@
       </w:rPr>
     </w:lvl>
   </w:abstractNum>
-  <w:abstractNum w:abstractNumId="12" w15:restartNumberingAfterBreak="0">
+  <w:abstractNum w:abstractNumId="18" w15:restartNumberingAfterBreak="0">
     <w:nsid w:val="6A657A7C"/>
     <w:multiLevelType w:val="hybridMultilevel"/>
     <w:tmpl w:val="54A0F96A"/>
@@ -6511,7 +9737,7 @@
       </w:pPr>
     </w:lvl>
   </w:abstractNum>
-  <w:abstractNum w:abstractNumId="13" w15:restartNumberingAfterBreak="0">
+  <w:abstractNum w:abstractNumId="19" w15:restartNumberingAfterBreak="0">
     <w:nsid w:val="718C636F"/>
     <w:multiLevelType w:val="hybridMultilevel"/>
     <w:tmpl w:val="C60E8218"/>
@@ -6624,7 +9850,233 @@
       </w:rPr>
     </w:lvl>
   </w:abstractNum>
-  <w:abstractNum w:abstractNumId="14" w15:restartNumberingAfterBreak="0">
+  <w:abstractNum w:abstractNumId="20" w15:restartNumberingAfterBreak="0">
+    <w:nsid w:val="74830F5D"/>
+    <w:multiLevelType w:val="hybridMultilevel"/>
+    <w:tmpl w:val="11F2B8D0"/>
+    <w:lvl w:ilvl="0" w:tplc="04090001">
+      <w:start w:val="1"/>
+      <w:numFmt w:val="bullet"/>
+      <w:lvlText w:val=""/>
+      <w:lvlJc w:val="left"/>
+      <w:pPr>
+        <w:ind w:left="720" w:hanging="360"/>
+      </w:pPr>
+      <w:rPr>
+        <w:rFonts w:ascii="Symbol" w:hAnsi="Symbol" w:hint="default"/>
+      </w:rPr>
+    </w:lvl>
+    <w:lvl w:ilvl="1" w:tplc="04090003" w:tentative="1">
+      <w:start w:val="1"/>
+      <w:numFmt w:val="bullet"/>
+      <w:lvlText w:val="o"/>
+      <w:lvlJc w:val="left"/>
+      <w:pPr>
+        <w:ind w:left="1440" w:hanging="360"/>
+      </w:pPr>
+      <w:rPr>
+        <w:rFonts w:ascii="Courier New" w:hAnsi="Courier New" w:cs="Courier New" w:hint="default"/>
+      </w:rPr>
+    </w:lvl>
+    <w:lvl w:ilvl="2" w:tplc="04090005" w:tentative="1">
+      <w:start w:val="1"/>
+      <w:numFmt w:val="bullet"/>
+      <w:lvlText w:val=""/>
+      <w:lvlJc w:val="left"/>
+      <w:pPr>
+        <w:ind w:left="2160" w:hanging="360"/>
+      </w:pPr>
+      <w:rPr>
+        <w:rFonts w:ascii="Wingdings" w:hAnsi="Wingdings" w:hint="default"/>
+      </w:rPr>
+    </w:lvl>
+    <w:lvl w:ilvl="3" w:tplc="04090001" w:tentative="1">
+      <w:start w:val="1"/>
+      <w:numFmt w:val="bullet"/>
+      <w:lvlText w:val=""/>
+      <w:lvlJc w:val="left"/>
+      <w:pPr>
+        <w:ind w:left="2880" w:hanging="360"/>
+      </w:pPr>
+      <w:rPr>
+        <w:rFonts w:ascii="Symbol" w:hAnsi="Symbol" w:hint="default"/>
+      </w:rPr>
+    </w:lvl>
+    <w:lvl w:ilvl="4" w:tplc="04090003" w:tentative="1">
+      <w:start w:val="1"/>
+      <w:numFmt w:val="bullet"/>
+      <w:lvlText w:val="o"/>
+      <w:lvlJc w:val="left"/>
+      <w:pPr>
+        <w:ind w:left="3600" w:hanging="360"/>
+      </w:pPr>
+      <w:rPr>
+        <w:rFonts w:ascii="Courier New" w:hAnsi="Courier New" w:cs="Courier New" w:hint="default"/>
+      </w:rPr>
+    </w:lvl>
+    <w:lvl w:ilvl="5" w:tplc="04090005" w:tentative="1">
+      <w:start w:val="1"/>
+      <w:numFmt w:val="bullet"/>
+      <w:lvlText w:val=""/>
+      <w:lvlJc w:val="left"/>
+      <w:pPr>
+        <w:ind w:left="4320" w:hanging="360"/>
+      </w:pPr>
+      <w:rPr>
+        <w:rFonts w:ascii="Wingdings" w:hAnsi="Wingdings" w:hint="default"/>
+      </w:rPr>
+    </w:lvl>
+    <w:lvl w:ilvl="6" w:tplc="04090001" w:tentative="1">
+      <w:start w:val="1"/>
+      <w:numFmt w:val="bullet"/>
+      <w:lvlText w:val=""/>
+      <w:lvlJc w:val="left"/>
+      <w:pPr>
+        <w:ind w:left="5040" w:hanging="360"/>
+      </w:pPr>
+      <w:rPr>
+        <w:rFonts w:ascii="Symbol" w:hAnsi="Symbol" w:hint="default"/>
+      </w:rPr>
+    </w:lvl>
+    <w:lvl w:ilvl="7" w:tplc="04090003" w:tentative="1">
+      <w:start w:val="1"/>
+      <w:numFmt w:val="bullet"/>
+      <w:lvlText w:val="o"/>
+      <w:lvlJc w:val="left"/>
+      <w:pPr>
+        <w:ind w:left="5760" w:hanging="360"/>
+      </w:pPr>
+      <w:rPr>
+        <w:rFonts w:ascii="Courier New" w:hAnsi="Courier New" w:cs="Courier New" w:hint="default"/>
+      </w:rPr>
+    </w:lvl>
+    <w:lvl w:ilvl="8" w:tplc="04090005" w:tentative="1">
+      <w:start w:val="1"/>
+      <w:numFmt w:val="bullet"/>
+      <w:lvlText w:val=""/>
+      <w:lvlJc w:val="left"/>
+      <w:pPr>
+        <w:ind w:left="6480" w:hanging="360"/>
+      </w:pPr>
+      <w:rPr>
+        <w:rFonts w:ascii="Wingdings" w:hAnsi="Wingdings" w:hint="default"/>
+      </w:rPr>
+    </w:lvl>
+  </w:abstractNum>
+  <w:abstractNum w:abstractNumId="21" w15:restartNumberingAfterBreak="0">
+    <w:nsid w:val="75E40126"/>
+    <w:multiLevelType w:val="hybridMultilevel"/>
+    <w:tmpl w:val="89785ECA"/>
+    <w:lvl w:ilvl="0" w:tplc="04090001">
+      <w:start w:val="1"/>
+      <w:numFmt w:val="bullet"/>
+      <w:lvlText w:val=""/>
+      <w:lvlJc w:val="left"/>
+      <w:pPr>
+        <w:ind w:left="1080" w:hanging="360"/>
+      </w:pPr>
+      <w:rPr>
+        <w:rFonts w:ascii="Symbol" w:hAnsi="Symbol" w:hint="default"/>
+      </w:rPr>
+    </w:lvl>
+    <w:lvl w:ilvl="1" w:tplc="04090003" w:tentative="1">
+      <w:start w:val="1"/>
+      <w:numFmt w:val="bullet"/>
+      <w:lvlText w:val="o"/>
+      <w:lvlJc w:val="left"/>
+      <w:pPr>
+        <w:ind w:left="1800" w:hanging="360"/>
+      </w:pPr>
+      <w:rPr>
+        <w:rFonts w:ascii="Courier New" w:hAnsi="Courier New" w:cs="Courier New" w:hint="default"/>
+      </w:rPr>
+    </w:lvl>
+    <w:lvl w:ilvl="2" w:tplc="04090005" w:tentative="1">
+      <w:start w:val="1"/>
+      <w:numFmt w:val="bullet"/>
+      <w:lvlText w:val=""/>
+      <w:lvlJc w:val="left"/>
+      <w:pPr>
+        <w:ind w:left="2520" w:hanging="360"/>
+      </w:pPr>
+      <w:rPr>
+        <w:rFonts w:ascii="Wingdings" w:hAnsi="Wingdings" w:hint="default"/>
+      </w:rPr>
+    </w:lvl>
+    <w:lvl w:ilvl="3" w:tplc="04090001" w:tentative="1">
+      <w:start w:val="1"/>
+      <w:numFmt w:val="bullet"/>
+      <w:lvlText w:val=""/>
+      <w:lvlJc w:val="left"/>
+      <w:pPr>
+        <w:ind w:left="3240" w:hanging="360"/>
+      </w:pPr>
+      <w:rPr>
+        <w:rFonts w:ascii="Symbol" w:hAnsi="Symbol" w:hint="default"/>
+      </w:rPr>
+    </w:lvl>
+    <w:lvl w:ilvl="4" w:tplc="04090003" w:tentative="1">
+      <w:start w:val="1"/>
+      <w:numFmt w:val="bullet"/>
+      <w:lvlText w:val="o"/>
+      <w:lvlJc w:val="left"/>
+      <w:pPr>
+        <w:ind w:left="3960" w:hanging="360"/>
+      </w:pPr>
+      <w:rPr>
+        <w:rFonts w:ascii="Courier New" w:hAnsi="Courier New" w:cs="Courier New" w:hint="default"/>
+      </w:rPr>
+    </w:lvl>
+    <w:lvl w:ilvl="5" w:tplc="04090005" w:tentative="1">
+      <w:start w:val="1"/>
+      <w:numFmt w:val="bullet"/>
+      <w:lvlText w:val=""/>
+      <w:lvlJc w:val="left"/>
+      <w:pPr>
+        <w:ind w:left="4680" w:hanging="360"/>
+      </w:pPr>
+      <w:rPr>
+        <w:rFonts w:ascii="Wingdings" w:hAnsi="Wingdings" w:hint="default"/>
+      </w:rPr>
+    </w:lvl>
+    <w:lvl w:ilvl="6" w:tplc="04090001" w:tentative="1">
+      <w:start w:val="1"/>
+      <w:numFmt w:val="bullet"/>
+      <w:lvlText w:val=""/>
+      <w:lvlJc w:val="left"/>
+      <w:pPr>
+        <w:ind w:left="5400" w:hanging="360"/>
+      </w:pPr>
+      <w:rPr>
+        <w:rFonts w:ascii="Symbol" w:hAnsi="Symbol" w:hint="default"/>
+      </w:rPr>
+    </w:lvl>
+    <w:lvl w:ilvl="7" w:tplc="04090003" w:tentative="1">
+      <w:start w:val="1"/>
+      <w:numFmt w:val="bullet"/>
+      <w:lvlText w:val="o"/>
+      <w:lvlJc w:val="left"/>
+      <w:pPr>
+        <w:ind w:left="6120" w:hanging="360"/>
+      </w:pPr>
+      <w:rPr>
+        <w:rFonts w:ascii="Courier New" w:hAnsi="Courier New" w:cs="Courier New" w:hint="default"/>
+      </w:rPr>
+    </w:lvl>
+    <w:lvl w:ilvl="8" w:tplc="04090005" w:tentative="1">
+      <w:start w:val="1"/>
+      <w:numFmt w:val="bullet"/>
+      <w:lvlText w:val=""/>
+      <w:lvlJc w:val="left"/>
+      <w:pPr>
+        <w:ind w:left="6840" w:hanging="360"/>
+      </w:pPr>
+      <w:rPr>
+        <w:rFonts w:ascii="Wingdings" w:hAnsi="Wingdings" w:hint="default"/>
+      </w:rPr>
+    </w:lvl>
+  </w:abstractNum>
+  <w:abstractNum w:abstractNumId="22" w15:restartNumberingAfterBreak="0">
     <w:nsid w:val="7A9C7D7F"/>
     <w:multiLevelType w:val="hybridMultilevel"/>
     <w:tmpl w:val="80385BFC"/>
@@ -6737,7 +10189,7 @@
       </w:rPr>
     </w:lvl>
   </w:abstractNum>
-  <w:abstractNum w:abstractNumId="15" w15:restartNumberingAfterBreak="0">
+  <w:abstractNum w:abstractNumId="23" w15:restartNumberingAfterBreak="0">
     <w:nsid w:val="7F4B22B7"/>
     <w:multiLevelType w:val="multilevel"/>
     <w:tmpl w:val="0409001F"/>
@@ -6824,52 +10276,76 @@
     </w:lvl>
   </w:abstractNum>
   <w:num w:numId="1" w16cid:durableId="1978022125">
+    <w:abstractNumId w:val="18"/>
+  </w:num>
+  <w:num w:numId="2" w16cid:durableId="1063023879">
+    <w:abstractNumId w:val="14"/>
+  </w:num>
+  <w:num w:numId="3" w16cid:durableId="444732505">
+    <w:abstractNumId w:val="13"/>
+  </w:num>
+  <w:num w:numId="4" w16cid:durableId="374892941">
+    <w:abstractNumId w:val="4"/>
+  </w:num>
+  <w:num w:numId="5" w16cid:durableId="855729874">
+    <w:abstractNumId w:val="16"/>
+  </w:num>
+  <w:num w:numId="6" w16cid:durableId="843475370">
+    <w:abstractNumId w:val="23"/>
+  </w:num>
+  <w:num w:numId="7" w16cid:durableId="2140417081">
     <w:abstractNumId w:val="12"/>
   </w:num>
-  <w:num w:numId="2" w16cid:durableId="1063023879">
-    <w:abstractNumId w:val="9"/>
+  <w:num w:numId="8" w16cid:durableId="1962684761">
+    <w:abstractNumId w:val="5"/>
   </w:num>
-  <w:num w:numId="3" w16cid:durableId="444732505">
-    <w:abstractNumId w:val="8"/>
+  <w:num w:numId="9" w16cid:durableId="1918394455">
+    <w:abstractNumId w:val="7"/>
   </w:num>
-  <w:num w:numId="4" w16cid:durableId="374892941">
+  <w:num w:numId="10" w16cid:durableId="6253443">
+    <w:abstractNumId w:val="17"/>
+  </w:num>
+  <w:num w:numId="11" w16cid:durableId="446244811">
+    <w:abstractNumId w:val="11"/>
+  </w:num>
+  <w:num w:numId="12" w16cid:durableId="1354921885">
     <w:abstractNumId w:val="3"/>
   </w:num>
-  <w:num w:numId="5" w16cid:durableId="855729874">
-    <w:abstractNumId w:val="10"/>
-  </w:num>
-  <w:num w:numId="6" w16cid:durableId="843475370">
-    <w:abstractNumId w:val="15"/>
-  </w:num>
-  <w:num w:numId="7" w16cid:durableId="2140417081">
-    <w:abstractNumId w:val="7"/>
-  </w:num>
-  <w:num w:numId="8" w16cid:durableId="1962684761">
-    <w:abstractNumId w:val="4"/>
-  </w:num>
-  <w:num w:numId="9" w16cid:durableId="1918394455">
-    <w:abstractNumId w:val="5"/>
-  </w:num>
-  <w:num w:numId="10" w16cid:durableId="6253443">
-    <w:abstractNumId w:val="11"/>
-  </w:num>
-  <w:num w:numId="11" w16cid:durableId="446244811">
-    <w:abstractNumId w:val="6"/>
-  </w:num>
-  <w:num w:numId="12" w16cid:durableId="1354921885">
+  <w:num w:numId="13" w16cid:durableId="1523981680">
     <w:abstractNumId w:val="2"/>
   </w:num>
-  <w:num w:numId="13" w16cid:durableId="1523981680">
-    <w:abstractNumId w:val="1"/>
-  </w:num>
   <w:num w:numId="14" w16cid:durableId="1089615845">
-    <w:abstractNumId w:val="14"/>
+    <w:abstractNumId w:val="22"/>
   </w:num>
   <w:num w:numId="15" w16cid:durableId="1032077853">
     <w:abstractNumId w:val="0"/>
   </w:num>
   <w:num w:numId="16" w16cid:durableId="1782647801">
-    <w:abstractNumId w:val="13"/>
+    <w:abstractNumId w:val="19"/>
+  </w:num>
+  <w:num w:numId="17" w16cid:durableId="575287028">
+    <w:abstractNumId w:val="20"/>
+  </w:num>
+  <w:num w:numId="18" w16cid:durableId="1902986095">
+    <w:abstractNumId w:val="9"/>
+  </w:num>
+  <w:num w:numId="19" w16cid:durableId="2138253548">
+    <w:abstractNumId w:val="8"/>
+  </w:num>
+  <w:num w:numId="20" w16cid:durableId="1235238239">
+    <w:abstractNumId w:val="10"/>
+  </w:num>
+  <w:num w:numId="21" w16cid:durableId="1295596827">
+    <w:abstractNumId w:val="21"/>
+  </w:num>
+  <w:num w:numId="22" w16cid:durableId="300233587">
+    <w:abstractNumId w:val="1"/>
+  </w:num>
+  <w:num w:numId="23" w16cid:durableId="2078235714">
+    <w:abstractNumId w:val="6"/>
+  </w:num>
+  <w:num w:numId="24" w16cid:durableId="1397630042">
+    <w:abstractNumId w:val="15"/>
   </w:num>
 </w:numbering>
 </file>
@@ -7798,6 +11274,116 @@
       <w:spacing w:val="5"/>
     </w:rPr>
   </w:style>
+  <w:style w:type="paragraph" w:styleId="Header">
+    <w:name w:val="header"/>
+    <w:basedOn w:val="Normal"/>
+    <w:link w:val="HeaderChar"/>
+    <w:uiPriority w:val="99"/>
+    <w:unhideWhenUsed/>
+    <w:rsid w:val="000431BB"/>
+    <w:pPr>
+      <w:tabs>
+        <w:tab w:val="center" w:pos="4680"/>
+        <w:tab w:val="right" w:pos="9360"/>
+      </w:tabs>
+      <w:spacing w:after="0" w:line="240" w:lineRule="auto"/>
+    </w:pPr>
+  </w:style>
+  <w:style w:type="character" w:customStyle="1" w:styleId="HeaderChar">
+    <w:name w:val="Header Char"/>
+    <w:basedOn w:val="DefaultParagraphFont"/>
+    <w:link w:val="Header"/>
+    <w:uiPriority w:val="99"/>
+    <w:rsid w:val="000431BB"/>
+    <w:rPr>
+      <w:rFonts w:ascii="Times New Roman" w:hAnsi="Times New Roman"/>
+      <w:sz w:val="28"/>
+    </w:rPr>
+  </w:style>
+  <w:style w:type="paragraph" w:styleId="Footer">
+    <w:name w:val="footer"/>
+    <w:basedOn w:val="Normal"/>
+    <w:link w:val="FooterChar"/>
+    <w:uiPriority w:val="99"/>
+    <w:unhideWhenUsed/>
+    <w:rsid w:val="000431BB"/>
+    <w:pPr>
+      <w:tabs>
+        <w:tab w:val="center" w:pos="4680"/>
+        <w:tab w:val="right" w:pos="9360"/>
+      </w:tabs>
+      <w:spacing w:after="0" w:line="240" w:lineRule="auto"/>
+    </w:pPr>
+  </w:style>
+  <w:style w:type="character" w:customStyle="1" w:styleId="FooterChar">
+    <w:name w:val="Footer Char"/>
+    <w:basedOn w:val="DefaultParagraphFont"/>
+    <w:link w:val="Footer"/>
+    <w:uiPriority w:val="99"/>
+    <w:rsid w:val="000431BB"/>
+    <w:rPr>
+      <w:rFonts w:ascii="Times New Roman" w:hAnsi="Times New Roman"/>
+      <w:sz w:val="28"/>
+    </w:rPr>
+  </w:style>
+  <w:style w:type="paragraph" w:styleId="TOCHeading">
+    <w:name w:val="TOC Heading"/>
+    <w:basedOn w:val="Heading1"/>
+    <w:next w:val="Normal"/>
+    <w:uiPriority w:val="39"/>
+    <w:unhideWhenUsed/>
+    <w:qFormat/>
+    <w:rsid w:val="000431BB"/>
+    <w:pPr>
+      <w:spacing w:before="240" w:after="0" w:line="259" w:lineRule="auto"/>
+      <w:outlineLvl w:val="9"/>
+    </w:pPr>
+    <w:rPr>
+      <w:rFonts w:asciiTheme="majorHAnsi" w:hAnsiTheme="majorHAnsi"/>
+      <w:b w:val="0"/>
+      <w:color w:val="0F4761" w:themeColor="accent1" w:themeShade="BF"/>
+      <w:kern w:val="0"/>
+      <w:sz w:val="32"/>
+      <w:szCs w:val="32"/>
+      <w14:ligatures w14:val="none"/>
+    </w:rPr>
+  </w:style>
+  <w:style w:type="paragraph" w:styleId="TOC1">
+    <w:name w:val="toc 1"/>
+    <w:basedOn w:val="Normal"/>
+    <w:next w:val="Normal"/>
+    <w:autoRedefine/>
+    <w:uiPriority w:val="39"/>
+    <w:unhideWhenUsed/>
+    <w:rsid w:val="000431BB"/>
+    <w:pPr>
+      <w:spacing w:after="100"/>
+    </w:pPr>
+  </w:style>
+  <w:style w:type="paragraph" w:styleId="TOC2">
+    <w:name w:val="toc 2"/>
+    <w:basedOn w:val="Normal"/>
+    <w:next w:val="Normal"/>
+    <w:autoRedefine/>
+    <w:uiPriority w:val="39"/>
+    <w:unhideWhenUsed/>
+    <w:rsid w:val="000431BB"/>
+    <w:pPr>
+      <w:spacing w:after="100"/>
+      <w:ind w:left="280"/>
+    </w:pPr>
+  </w:style>
+  <w:style w:type="character" w:styleId="Hyperlink">
+    <w:name w:val="Hyperlink"/>
+    <w:basedOn w:val="DefaultParagraphFont"/>
+    <w:uiPriority w:val="99"/>
+    <w:unhideWhenUsed/>
+    <w:rsid w:val="000431BB"/>
+    <w:rPr>
+      <w:color w:val="467886" w:themeColor="hyperlink"/>
+      <w:u w:val="single"/>
+    </w:rPr>
+  </w:style>
 </w:styles>
 </file>
 
@@ -8094,4 +11680,16 @@
     </a:ext>
   </a:extLst>
 </a:theme>
+</file>
+
+<file path=customXml/item1.xml><?xml version="1.0" encoding="utf-8"?>
+<b:Sources xmlns:b="http://schemas.openxmlformats.org/officeDocument/2006/bibliography" xmlns="http://schemas.openxmlformats.org/officeDocument/2006/bibliography" SelectedStyle="\APASixthEditionOfficeOnline.xsl" StyleName="APA" Version="6"/>
+</file>
+
+<file path=customXml/itemProps1.xml><?xml version="1.0" encoding="utf-8"?>
+<ds:datastoreItem xmlns:ds="http://schemas.openxmlformats.org/officeDocument/2006/customXml" ds:itemID="{A57A4744-96CE-4725-9988-5A89C2F01BA9}">
+  <ds:schemaRefs>
+    <ds:schemaRef ds:uri="http://schemas.openxmlformats.org/officeDocument/2006/bibliography"/>
+  </ds:schemaRefs>
+</ds:datastoreItem>
 </file>
</xml_diff>